<commit_message>
revisi post D1 akre
</commit_message>
<xml_diff>
--- a/audit/14.AUDIT INTERNAL/RENCANA PROGRAM AUDIT INTERNAL PUSKESMAS BERAKIT 2024.docx
+++ b/audit/14.AUDIT INTERNAL/RENCANA PROGRAM AUDIT INTERNAL PUSKESMAS BERAKIT 2024.docx
@@ -106,10 +106,12 @@
         <w:tabs>
           <w:tab w:val="center" w:pos="-11"/>
           <w:tab w:val="right" w:pos="131"/>
+          <w:tab w:val="clear" w:pos="425"/>
         </w:tabs>
         <w:suppressAutoHyphens/>
         <w:autoSpaceDN w:val="0"/>
         <w:spacing w:after="120"/>
+        <w:ind w:left="720" w:leftChars="0" w:hanging="360" w:firstLineChars="0"/>
         <w:textAlignment w:val="baseline"/>
         <w:rPr>
           <w:rFonts w:ascii="Arial" w:hAnsi="Arial" w:cs="Arial"/>
@@ -215,7 +217,7 @@
         <w:suppressAutoHyphens/>
         <w:autoSpaceDN w:val="0"/>
         <w:spacing w:line="360" w:lineRule="auto"/>
-        <w:ind w:left="709" w:hanging="349"/>
+        <w:ind w:left="432" w:leftChars="0" w:hanging="432" w:firstLineChars="0"/>
         <w:textAlignment w:val="baseline"/>
         <w:rPr>
           <w:rFonts w:ascii="Arial" w:hAnsi="Arial" w:eastAsia="Times New Roman" w:cs="Arial"/>
@@ -321,7 +323,7 @@
       <w:pPr>
         <w:numPr>
           <w:ilvl w:val="0"/>
-          <w:numId w:val="2"/>
+          <w:numId w:val="3"/>
         </w:numPr>
         <w:tabs>
           <w:tab w:val="center" w:pos="-371"/>
@@ -330,7 +332,7 @@
         <w:suppressAutoHyphens/>
         <w:autoSpaceDN w:val="0"/>
         <w:spacing w:line="360" w:lineRule="auto"/>
-        <w:ind w:left="709" w:hanging="349"/>
+        <w:ind w:left="432" w:leftChars="0" w:hanging="432" w:firstLineChars="0"/>
         <w:textAlignment w:val="baseline"/>
         <w:rPr>
           <w:rFonts w:ascii="Arial" w:hAnsi="Arial" w:eastAsia="Times New Roman" w:cs="Arial"/>
@@ -454,7 +456,7 @@
         <w:pStyle w:val="6"/>
         <w:numPr>
           <w:ilvl w:val="3"/>
-          <w:numId w:val="2"/>
+          <w:numId w:val="4"/>
         </w:numPr>
         <w:tabs>
           <w:tab w:val="right" w:pos="709"/>
@@ -494,7 +496,7 @@
         <w:pStyle w:val="6"/>
         <w:numPr>
           <w:ilvl w:val="3"/>
-          <w:numId w:val="2"/>
+          <w:numId w:val="4"/>
         </w:numPr>
         <w:tabs>
           <w:tab w:val="right" w:pos="709"/>
@@ -520,7 +522,7 @@
         <w:pStyle w:val="6"/>
         <w:numPr>
           <w:ilvl w:val="3"/>
-          <w:numId w:val="2"/>
+          <w:numId w:val="4"/>
         </w:numPr>
         <w:tabs>
           <w:tab w:val="right" w:pos="709"/>
@@ -565,7 +567,7 @@
       <w:pPr>
         <w:numPr>
           <w:ilvl w:val="0"/>
-          <w:numId w:val="2"/>
+          <w:numId w:val="5"/>
         </w:numPr>
         <w:tabs>
           <w:tab w:val="center" w:pos="-371"/>
@@ -574,7 +576,7 @@
         <w:suppressAutoHyphens/>
         <w:autoSpaceDN w:val="0"/>
         <w:spacing w:line="360" w:lineRule="auto"/>
-        <w:ind w:left="709" w:hanging="349"/>
+        <w:ind w:left="432" w:leftChars="0" w:hanging="432" w:firstLineChars="0"/>
         <w:textAlignment w:val="baseline"/>
         <w:rPr>
           <w:rFonts w:ascii="Arial" w:hAnsi="Arial" w:eastAsia="Times New Roman" w:cs="Arial"/>
@@ -595,17 +597,18 @@
       <w:pPr>
         <w:pStyle w:val="6"/>
         <w:numPr>
-          <w:ilvl w:val="1"/>
-          <w:numId w:val="2"/>
+          <w:ilvl w:val="0"/>
+          <w:numId w:val="6"/>
         </w:numPr>
         <w:tabs>
           <w:tab w:val="center" w:pos="-371"/>
           <w:tab w:val="right" w:pos="-229"/>
+          <w:tab w:val="clear" w:pos="425"/>
         </w:tabs>
         <w:suppressAutoHyphens/>
         <w:autoSpaceDN w:val="0"/>
         <w:spacing w:line="360" w:lineRule="auto"/>
-        <w:ind w:left="990" w:hanging="270"/>
+        <w:ind w:left="990" w:leftChars="0" w:hanging="270" w:firstLineChars="0"/>
         <w:textAlignment w:val="baseline"/>
         <w:rPr>
           <w:rFonts w:ascii="Arial" w:hAnsi="Arial" w:eastAsia="Times New Roman" w:cs="Arial"/>
@@ -646,7 +649,7 @@
         <w:pStyle w:val="6"/>
         <w:numPr>
           <w:ilvl w:val="0"/>
-          <w:numId w:val="3"/>
+          <w:numId w:val="7"/>
         </w:numPr>
         <w:tabs>
           <w:tab w:val="center" w:pos="709"/>
@@ -860,7 +863,7 @@
         <w:pStyle w:val="6"/>
         <w:numPr>
           <w:ilvl w:val="1"/>
-          <w:numId w:val="2"/>
+          <w:numId w:val="4"/>
         </w:numPr>
         <w:tabs>
           <w:tab w:val="center" w:pos="709"/>
@@ -886,7 +889,7 @@
         <w:pStyle w:val="6"/>
         <w:numPr>
           <w:ilvl w:val="3"/>
-          <w:numId w:val="2"/>
+          <w:numId w:val="4"/>
         </w:numPr>
         <w:tabs>
           <w:tab w:val="center" w:pos="709"/>
@@ -912,7 +915,7 @@
         <w:pStyle w:val="6"/>
         <w:numPr>
           <w:ilvl w:val="3"/>
-          <w:numId w:val="2"/>
+          <w:numId w:val="4"/>
         </w:numPr>
         <w:tabs>
           <w:tab w:val="center" w:pos="709"/>
@@ -939,7 +942,7 @@
         <w:pStyle w:val="6"/>
         <w:numPr>
           <w:ilvl w:val="3"/>
-          <w:numId w:val="2"/>
+          <w:numId w:val="4"/>
         </w:numPr>
         <w:tabs>
           <w:tab w:val="center" w:pos="709"/>
@@ -965,7 +968,7 @@
         <w:pStyle w:val="6"/>
         <w:numPr>
           <w:ilvl w:val="3"/>
-          <w:numId w:val="2"/>
+          <w:numId w:val="4"/>
         </w:numPr>
         <w:tabs>
           <w:tab w:val="center" w:pos="709"/>
@@ -1005,7 +1008,7 @@
         <w:pStyle w:val="6"/>
         <w:numPr>
           <w:ilvl w:val="3"/>
-          <w:numId w:val="2"/>
+          <w:numId w:val="4"/>
         </w:numPr>
         <w:tabs>
           <w:tab w:val="center" w:pos="709"/>
@@ -1031,7 +1034,7 @@
         <w:pStyle w:val="6"/>
         <w:numPr>
           <w:ilvl w:val="3"/>
-          <w:numId w:val="2"/>
+          <w:numId w:val="4"/>
         </w:numPr>
         <w:tabs>
           <w:tab w:val="center" w:pos="709"/>
@@ -1057,7 +1060,7 @@
         <w:pStyle w:val="6"/>
         <w:numPr>
           <w:ilvl w:val="3"/>
-          <w:numId w:val="2"/>
+          <w:numId w:val="4"/>
         </w:numPr>
         <w:tabs>
           <w:tab w:val="center" w:pos="709"/>
@@ -1083,7 +1086,7 @@
         <w:pStyle w:val="6"/>
         <w:numPr>
           <w:ilvl w:val="3"/>
-          <w:numId w:val="2"/>
+          <w:numId w:val="4"/>
         </w:numPr>
         <w:tabs>
           <w:tab w:val="center" w:pos="709"/>
@@ -1109,7 +1112,7 @@
         <w:pStyle w:val="6"/>
         <w:numPr>
           <w:ilvl w:val="3"/>
-          <w:numId w:val="2"/>
+          <w:numId w:val="4"/>
         </w:numPr>
         <w:tabs>
           <w:tab w:val="center" w:pos="709"/>
@@ -1154,7 +1157,7 @@
       <w:pPr>
         <w:numPr>
           <w:ilvl w:val="0"/>
-          <w:numId w:val="2"/>
+          <w:numId w:val="8"/>
         </w:numPr>
         <w:tabs>
           <w:tab w:val="center" w:pos="-371"/>
@@ -1163,7 +1166,7 @@
         <w:suppressAutoHyphens/>
         <w:autoSpaceDN w:val="0"/>
         <w:spacing w:after="120"/>
-        <w:ind w:left="709" w:hanging="349"/>
+        <w:ind w:left="432" w:leftChars="0" w:hanging="432" w:firstLineChars="0"/>
         <w:textAlignment w:val="baseline"/>
         <w:rPr>
           <w:rFonts w:ascii="Arial" w:hAnsi="Arial" w:eastAsia="Times New Roman" w:cs="Arial"/>
@@ -1184,16 +1187,17 @@
       <w:pPr>
         <w:pStyle w:val="6"/>
         <w:numPr>
-          <w:ilvl w:val="1"/>
-          <w:numId w:val="2"/>
+          <w:ilvl w:val="0"/>
+          <w:numId w:val="9"/>
         </w:numPr>
         <w:tabs>
           <w:tab w:val="left" w:pos="0"/>
+          <w:tab w:val="clear" w:pos="425"/>
         </w:tabs>
         <w:suppressAutoHyphens/>
         <w:autoSpaceDN w:val="0"/>
         <w:spacing w:after="120"/>
-        <w:ind w:left="990" w:hanging="270"/>
+        <w:ind w:left="990" w:leftChars="0" w:hanging="270" w:firstLineChars="0"/>
         <w:textAlignment w:val="baseline"/>
         <w:rPr>
           <w:rFonts w:ascii="Arial" w:hAnsi="Arial" w:eastAsia="Times New Roman" w:cs="Arial"/>
@@ -2731,17 +2735,18 @@
       <w:pPr>
         <w:pStyle w:val="6"/>
         <w:numPr>
-          <w:ilvl w:val="1"/>
-          <w:numId w:val="2"/>
+          <w:ilvl w:val="0"/>
+          <w:numId w:val="9"/>
         </w:numPr>
         <w:tabs>
           <w:tab w:val="center" w:pos="-371"/>
           <w:tab w:val="right" w:pos="-229"/>
+          <w:tab w:val="clear" w:pos="425"/>
         </w:tabs>
         <w:suppressAutoHyphens/>
         <w:autoSpaceDN w:val="0"/>
         <w:spacing w:line="360" w:lineRule="auto"/>
-        <w:ind w:left="990" w:hanging="270"/>
+        <w:ind w:left="990" w:leftChars="0" w:hanging="270" w:firstLineChars="0"/>
         <w:textAlignment w:val="baseline"/>
         <w:rPr>
           <w:rFonts w:ascii="Arial" w:hAnsi="Arial" w:eastAsia="Times New Roman" w:cs="Arial"/>
@@ -2749,6 +2754,8 @@
           <w:lang w:val="id-ID" w:eastAsia="ar-SA"/>
         </w:rPr>
       </w:pPr>
+      <w:bookmarkStart w:id="0" w:name="_GoBack"/>
+      <w:bookmarkEnd w:id="0"/>
       <w:r>
         <w:rPr>
           <w:rFonts w:ascii="Arial" w:hAnsi="Arial" w:eastAsia="Times New Roman" w:cs="Arial"/>
@@ -2842,7 +2849,7 @@
         <w:pStyle w:val="6"/>
         <w:numPr>
           <w:ilvl w:val="1"/>
-          <w:numId w:val="2"/>
+          <w:numId w:val="4"/>
         </w:numPr>
         <w:tabs>
           <w:tab w:val="center" w:pos="-371"/>
@@ -2993,7 +3000,7 @@
       <w:pPr>
         <w:numPr>
           <w:ilvl w:val="0"/>
-          <w:numId w:val="2"/>
+          <w:numId w:val="10"/>
         </w:numPr>
         <w:tabs>
           <w:tab w:val="center" w:pos="-371"/>
@@ -3002,7 +3009,7 @@
         <w:suppressAutoHyphens/>
         <w:autoSpaceDN w:val="0"/>
         <w:spacing w:line="360" w:lineRule="auto"/>
-        <w:ind w:left="709" w:hanging="349"/>
+        <w:ind w:left="432" w:leftChars="0" w:hanging="432" w:firstLineChars="0"/>
         <w:textAlignment w:val="baseline"/>
         <w:rPr>
           <w:rFonts w:ascii="Arial" w:hAnsi="Arial" w:eastAsia="Times New Roman" w:cs="Arial"/>
@@ -3059,7 +3066,7 @@
         <w:pStyle w:val="6"/>
         <w:numPr>
           <w:ilvl w:val="0"/>
-          <w:numId w:val="3"/>
+          <w:numId w:val="7"/>
         </w:numPr>
         <w:tabs>
           <w:tab w:val="center" w:pos="709"/>
@@ -3277,6 +3284,13 @@
       </w:r>
       <w:r>
         <w:rPr>
+          <w:rFonts w:hint="default" w:ascii="Arial" w:hAnsi="Arial" w:eastAsia="Times New Roman" w:cs="Arial"/>
+          <w:lang w:val="en-US" w:eastAsia="ar-SA"/>
+        </w:rPr>
+        <w:tab/>
+      </w:r>
+      <w:r>
+        <w:rPr>
           <w:rFonts w:ascii="Arial" w:hAnsi="Arial" w:eastAsia="Times New Roman" w:cs="Arial"/>
           <w:lang w:eastAsia="ar-SA"/>
         </w:rPr>
@@ -3311,6 +3325,7 @@
           <w:tab w:val="right" w:pos="851"/>
         </w:tabs>
         <w:spacing w:line="360" w:lineRule="auto"/>
+        <w:ind w:left="720" w:leftChars="200" w:hanging="240" w:hangingChars="100"/>
         <w:rPr>
           <w:rFonts w:ascii="Arial" w:hAnsi="Arial" w:eastAsia="Times New Roman" w:cs="Arial"/>
           <w:lang w:eastAsia="ar-SA"/>
@@ -3340,43 +3355,24 @@
     </w:p>
     <w:p>
       <w:pPr>
-        <w:tabs>
-          <w:tab w:val="center" w:pos="-371"/>
-          <w:tab w:val="right" w:pos="-229"/>
-        </w:tabs>
-        <w:suppressAutoHyphens/>
-        <w:autoSpaceDN w:val="0"/>
-        <w:spacing w:after="120"/>
-        <w:ind w:left="709"/>
-        <w:textAlignment w:val="baseline"/>
         <w:rPr>
           <w:rFonts w:ascii="Arial" w:hAnsi="Arial" w:eastAsia="Times New Roman" w:cs="Arial"/>
           <w:lang w:eastAsia="ar-SA"/>
         </w:rPr>
       </w:pPr>
-    </w:p>
-    <w:p>
-      <w:pPr>
-        <w:tabs>
-          <w:tab w:val="center" w:pos="-371"/>
-          <w:tab w:val="right" w:pos="-229"/>
-        </w:tabs>
-        <w:suppressAutoHyphens/>
-        <w:autoSpaceDN w:val="0"/>
-        <w:spacing w:after="120"/>
-        <w:ind w:left="709"/>
-        <w:textAlignment w:val="baseline"/>
+      <w:r>
         <w:rPr>
           <w:rFonts w:ascii="Arial" w:hAnsi="Arial" w:eastAsia="Times New Roman" w:cs="Arial"/>
           <w:lang w:eastAsia="ar-SA"/>
         </w:rPr>
-      </w:pPr>
+        <w:br w:type="page"/>
+      </w:r>
     </w:p>
     <w:p>
       <w:pPr>
         <w:numPr>
           <w:ilvl w:val="0"/>
-          <w:numId w:val="2"/>
+          <w:numId w:val="11"/>
         </w:numPr>
         <w:tabs>
           <w:tab w:val="center" w:pos="-371"/>
@@ -3385,7 +3381,7 @@
         <w:suppressAutoHyphens/>
         <w:autoSpaceDN w:val="0"/>
         <w:spacing w:after="120"/>
-        <w:ind w:left="851" w:hanging="491"/>
+        <w:ind w:left="432" w:leftChars="0" w:hanging="432" w:firstLineChars="0"/>
         <w:textAlignment w:val="baseline"/>
         <w:rPr>
           <w:rFonts w:ascii="Arial" w:hAnsi="Arial" w:cs="Arial"/>
@@ -3424,310 +3420,6 @@
           <w:rFonts w:ascii="Arial" w:hAnsi="Arial" w:eastAsia="Times New Roman" w:cs="Arial"/>
           <w:b/>
           <w:lang w:eastAsia="ar-SA"/>
-        </w:rPr>
-      </w:pPr>
-      <w:r>
-        <w:rPr>
-          <w:rFonts w:ascii="Arial" w:hAnsi="Arial" w:eastAsia="Times New Roman" w:cs="Arial"/>
-          <w:b/>
-          <w:lang w:eastAsia="ar-SA"/>
-        </w:rPr>
-        <w:t>(lihat lampiran)</w:t>
-      </w:r>
-    </w:p>
-    <w:p>
-      <w:pPr>
-        <w:rPr>
-          <w:rFonts w:ascii="Arial" w:hAnsi="Arial" w:eastAsia="Times New Roman" w:cs="Arial"/>
-          <w:b/>
-          <w:lang w:eastAsia="ar-SA"/>
-        </w:rPr>
-      </w:pPr>
-      <w:r>
-        <w:rPr>
-          <w:rFonts w:ascii="Arial" w:hAnsi="Arial" w:eastAsia="Times New Roman" w:cs="Arial"/>
-          <w:b/>
-          <w:lang w:eastAsia="ar-SA"/>
-        </w:rPr>
-        <w:br w:type="page"/>
-      </w:r>
-    </w:p>
-    <w:p>
-      <w:pPr>
-        <w:numPr>
-          <w:ilvl w:val="0"/>
-          <w:numId w:val="2"/>
-        </w:numPr>
-        <w:tabs>
-          <w:tab w:val="center" w:pos="-371"/>
-          <w:tab w:val="right" w:pos="-229"/>
-        </w:tabs>
-        <w:suppressAutoHyphens/>
-        <w:autoSpaceDN w:val="0"/>
-        <w:spacing w:line="360" w:lineRule="auto"/>
-        <w:ind w:left="851" w:hanging="491"/>
-        <w:textAlignment w:val="baseline"/>
-        <w:rPr>
-          <w:rFonts w:ascii="Arial" w:hAnsi="Arial" w:cs="Arial"/>
-        </w:rPr>
-      </w:pPr>
-      <w:r>
-        <w:rPr>
-          <w:rFonts w:ascii="Arial" w:hAnsi="Arial" w:eastAsia="Times New Roman" w:cs="Arial"/>
-          <w:b/>
-          <w:lang w:eastAsia="ar-SA"/>
-        </w:rPr>
-        <w:t>Evaluasi pelaksanaan Kegiatan dan Pelaporan:</w:t>
-      </w:r>
-    </w:p>
-    <w:p>
-      <w:pPr>
-        <w:tabs>
-          <w:tab w:val="center" w:pos="-371"/>
-          <w:tab w:val="right" w:pos="-229"/>
-        </w:tabs>
-        <w:spacing w:line="360" w:lineRule="auto"/>
-        <w:ind w:left="900"/>
-        <w:jc w:val="both"/>
-        <w:rPr>
-          <w:rFonts w:ascii="Arial" w:hAnsi="Arial" w:eastAsia="Times New Roman" w:cs="Arial"/>
-          <w:lang w:eastAsia="ar-SA"/>
-        </w:rPr>
-      </w:pPr>
-      <w:r>
-        <w:rPr>
-          <w:rFonts w:ascii="Arial" w:hAnsi="Arial" w:eastAsia="Times New Roman" w:cs="Arial"/>
-          <w:lang w:eastAsia="ar-SA"/>
-        </w:rPr>
-        <w:t>Evaluasi pelaksanaan kegiatan audit dilakukan untuk menilai apakah pelaksanaan audit sesuai dengan jad</w:t>
-      </w:r>
-      <w:r>
-        <w:rPr>
-          <w:rFonts w:ascii="Arial" w:hAnsi="Arial" w:eastAsia="Times New Roman" w:cs="Arial"/>
-          <w:lang w:val="id-ID" w:eastAsia="ar-SA"/>
-        </w:rPr>
-        <w:t>wal</w:t>
-      </w:r>
-      <w:r>
-        <w:rPr>
-          <w:rFonts w:ascii="Arial" w:hAnsi="Arial" w:eastAsia="Times New Roman" w:cs="Arial"/>
-          <w:lang w:eastAsia="ar-SA"/>
-        </w:rPr>
-        <w:t xml:space="preserve"> yang sudah disusun setiap tiga bulan sekali.  Jika terjadi ketidak sesuaian dalam pelaksanaan kegiatan audit dilaporkan kepada ketua tim audit untuk dibahas bersama dalam tim audit internal.</w:t>
-      </w:r>
-    </w:p>
-    <w:p>
-      <w:pPr>
-        <w:tabs>
-          <w:tab w:val="center" w:pos="-371"/>
-          <w:tab w:val="right" w:pos="-229"/>
-        </w:tabs>
-        <w:spacing w:line="360" w:lineRule="auto"/>
-        <w:ind w:left="1080"/>
-        <w:rPr>
-          <w:rFonts w:ascii="Arial" w:hAnsi="Arial" w:eastAsia="Times New Roman" w:cs="Arial"/>
-          <w:lang w:eastAsia="ar-SA"/>
-        </w:rPr>
-      </w:pPr>
-    </w:p>
-    <w:p>
-      <w:pPr>
-        <w:numPr>
-          <w:ilvl w:val="0"/>
-          <w:numId w:val="2"/>
-        </w:numPr>
-        <w:tabs>
-          <w:tab w:val="center" w:pos="-371"/>
-          <w:tab w:val="right" w:pos="-229"/>
-        </w:tabs>
-        <w:suppressAutoHyphens/>
-        <w:autoSpaceDN w:val="0"/>
-        <w:spacing w:line="360" w:lineRule="auto"/>
-        <w:ind w:left="900" w:hanging="540"/>
-        <w:textAlignment w:val="baseline"/>
-        <w:rPr>
-          <w:rFonts w:ascii="Arial" w:hAnsi="Arial" w:eastAsia="Times New Roman" w:cs="Arial"/>
-          <w:lang w:eastAsia="ar-SA"/>
-        </w:rPr>
-      </w:pPr>
-      <w:r>
-        <w:rPr>
-          <w:rFonts w:ascii="Arial" w:hAnsi="Arial" w:eastAsia="Times New Roman" w:cs="Arial"/>
-          <w:b/>
-          <w:lang w:eastAsia="ar-SA"/>
-        </w:rPr>
-        <w:t>Pencatatan, pelaporan, dan</w:t>
-      </w:r>
-      <w:r>
-        <w:rPr>
-          <w:rFonts w:ascii="Arial" w:hAnsi="Arial" w:eastAsia="Times New Roman" w:cs="Arial"/>
-          <w:b/>
-          <w:lang w:val="id-ID" w:eastAsia="ar-SA"/>
-        </w:rPr>
-        <w:t xml:space="preserve"> </w:t>
-      </w:r>
-      <w:r>
-        <w:rPr>
-          <w:rFonts w:ascii="Arial" w:hAnsi="Arial" w:eastAsia="Times New Roman" w:cs="Arial"/>
-          <w:b/>
-          <w:lang w:eastAsia="ar-SA"/>
-        </w:rPr>
-        <w:t>evaluasi kegiatan</w:t>
-      </w:r>
-      <w:r>
-        <w:rPr>
-          <w:rFonts w:ascii="Arial" w:hAnsi="Arial" w:eastAsia="Times New Roman" w:cs="Arial"/>
-          <w:lang w:eastAsia="ar-SA"/>
-        </w:rPr>
-        <w:t>:</w:t>
-      </w:r>
-    </w:p>
-    <w:p>
-      <w:pPr>
-        <w:tabs>
-          <w:tab w:val="center" w:pos="-371"/>
-          <w:tab w:val="right" w:pos="-229"/>
-        </w:tabs>
-        <w:spacing w:line="360" w:lineRule="auto"/>
-        <w:ind w:left="900"/>
-        <w:jc w:val="both"/>
-        <w:rPr>
-          <w:rFonts w:ascii="Arial" w:hAnsi="Arial" w:eastAsia="Times New Roman" w:cs="Arial"/>
-          <w:lang w:eastAsia="ar-SA"/>
-        </w:rPr>
-      </w:pPr>
-      <w:r>
-        <w:rPr>
-          <w:rFonts w:ascii="Arial" w:hAnsi="Arial" w:eastAsia="Times New Roman" w:cs="Arial"/>
-          <w:lang w:eastAsia="ar-SA"/>
-        </w:rPr>
-        <w:t>Auditor internal harus mencatat/mendokumentasikan keseluruhan proses kegiatan audit internal, dan melaporkan hasil temuan audit, hasil analisis, dan rencana tindak lanjut yang disepakati bersama dengan auditee.  Keseluruhan kegiatan audit internal harus dievaluasi sebagai dasar untuk melakukan perbaikan dalam melaksanakan audit.</w:t>
-      </w:r>
-    </w:p>
-    <w:p>
-      <w:pPr>
-        <w:rPr>
-          <w:rFonts w:ascii="Arial" w:hAnsi="Arial" w:eastAsia="Times New Roman" w:cs="Arial"/>
-          <w:lang w:eastAsia="ar-SA"/>
-        </w:rPr>
-      </w:pPr>
-      <w:r>
-        <w:rPr>
-          <w:rFonts w:ascii="Arial" w:hAnsi="Arial" w:eastAsia="Times New Roman" w:cs="Arial"/>
-          <w:lang w:eastAsia="ar-SA"/>
-        </w:rPr>
-        <w:br w:type="page"/>
-      </w:r>
-    </w:p>
-    <w:p>
-      <w:pPr>
-        <w:tabs>
-          <w:tab w:val="center" w:pos="-371"/>
-          <w:tab w:val="right" w:pos="-229"/>
-        </w:tabs>
-        <w:spacing w:line="360" w:lineRule="auto"/>
-        <w:ind w:left="900"/>
-        <w:jc w:val="both"/>
-        <w:rPr>
-          <w:rFonts w:ascii="Arial" w:hAnsi="Arial" w:eastAsia="Times New Roman" w:cs="Arial"/>
-          <w:lang w:eastAsia="ar-SA"/>
-        </w:rPr>
-      </w:pPr>
-    </w:p>
-    <w:p>
-      <w:pPr>
-        <w:tabs>
-          <w:tab w:val="left" w:pos="2552"/>
-        </w:tabs>
-        <w:ind w:left="851" w:hanging="851"/>
-        <w:rPr>
-          <w:rFonts w:ascii="Arial" w:hAnsi="Arial" w:eastAsia="Times New Roman" w:cs="Arial"/>
-          <w:b/>
-          <w:lang w:val="id-ID"/>
-        </w:rPr>
-      </w:pPr>
-      <w:r>
-        <w:rPr>
-          <w:rFonts w:ascii="Arial" w:hAnsi="Arial" w:eastAsia="Times New Roman" w:cs="Arial"/>
-          <w:b/>
-          <w:lang w:val="id-ID"/>
-        </w:rPr>
-        <w:t>Lampiran – lampiran</w:t>
-      </w:r>
-      <w:r>
-        <w:rPr>
-          <w:rFonts w:ascii="Arial" w:hAnsi="Arial" w:eastAsia="Times New Roman" w:cs="Arial"/>
-          <w:b/>
-        </w:rPr>
-        <w:t xml:space="preserve"> </w:t>
-      </w:r>
-      <w:r>
-        <w:rPr>
-          <w:rFonts w:ascii="Arial" w:hAnsi="Arial" w:eastAsia="Times New Roman" w:cs="Arial"/>
-          <w:b/>
-          <w:lang w:val="id-ID"/>
-        </w:rPr>
-        <w:t xml:space="preserve">: </w:t>
-      </w:r>
-    </w:p>
-    <w:p>
-      <w:pPr>
-        <w:tabs>
-          <w:tab w:val="left" w:pos="2552"/>
-        </w:tabs>
-        <w:ind w:left="851" w:hanging="851"/>
-        <w:rPr>
-          <w:rFonts w:ascii="Arial" w:hAnsi="Arial" w:eastAsia="Times New Roman" w:cs="Arial"/>
-          <w:lang w:val="id-ID"/>
-        </w:rPr>
-      </w:pPr>
-    </w:p>
-    <w:p>
-      <w:pPr>
-        <w:tabs>
-          <w:tab w:val="left" w:pos="2552"/>
-        </w:tabs>
-        <w:ind w:left="851" w:hanging="851"/>
-        <w:rPr>
-          <w:rFonts w:ascii="Arial" w:hAnsi="Arial" w:cs="Arial"/>
-        </w:rPr>
-      </w:pPr>
-      <w:r>
-        <w:rPr>
-          <w:rFonts w:ascii="Arial" w:hAnsi="Arial" w:eastAsia="Times New Roman" w:cs="Arial"/>
-          <w:lang w:val="id-ID"/>
-        </w:rPr>
-        <w:t xml:space="preserve">Lampiran 1. Jadwal </w:t>
-      </w:r>
-      <w:r>
-        <w:rPr>
-          <w:rFonts w:ascii="Arial" w:hAnsi="Arial" w:eastAsia="Times New Roman" w:cs="Arial"/>
-        </w:rPr>
-        <w:t xml:space="preserve"> </w:t>
-      </w:r>
-      <w:r>
-        <w:rPr>
-          <w:rFonts w:ascii="Arial" w:hAnsi="Arial" w:eastAsia="Times New Roman" w:cs="Arial"/>
-          <w:lang w:val="id-ID"/>
-        </w:rPr>
-        <w:t>Kegiatan  Audit  Internal</w:t>
-      </w:r>
-    </w:p>
-    <w:p>
-      <w:pPr>
-        <w:rPr>
-          <w:rFonts w:ascii="Arial" w:hAnsi="Arial" w:eastAsia="Times New Roman" w:cs="Arial"/>
-          <w:b/>
-          <w:bCs/>
-          <w:lang w:val="id-ID"/>
-        </w:rPr>
-      </w:pPr>
-    </w:p>
-    <w:p>
-      <w:pPr>
-        <w:rPr>
-          <w:rFonts w:ascii="Arial" w:hAnsi="Arial" w:eastAsia="Times New Roman" w:cs="Arial"/>
-          <w:lang w:val="id-ID"/>
         </w:rPr>
       </w:pPr>
     </w:p>
@@ -6001,11 +5693,139 @@
           <w:p>
             <w:pPr>
               <w:rPr>
-                <w:rFonts w:ascii="Arial" w:hAnsi="Arial" w:eastAsia="Times New Roman" w:cs="Arial"/>
-                <w:sz w:val="20"/>
-                <w:szCs w:val="20"/>
-              </w:rPr>
-            </w:pPr>
+                <w:rFonts w:hint="default" w:ascii="Arial" w:hAnsi="Arial" w:eastAsia="Times New Roman" w:cs="Arial"/>
+                <w:sz w:val="20"/>
+                <w:szCs w:val="20"/>
+                <w:lang w:val="en-US"/>
+              </w:rPr>
+            </w:pPr>
+            <w:r>
+              <w:rPr>
+                <w:rFonts w:hint="default" w:ascii="Arial" w:hAnsi="Arial" w:eastAsia="Times New Roman" w:cs="Arial"/>
+                <w:sz w:val="20"/>
+                <w:szCs w:val="20"/>
+                <w:lang w:val="en-US"/>
+              </w:rPr>
+              <w:t>X</w:t>
+            </w:r>
+          </w:p>
+          <w:p>
+            <w:pPr>
+              <w:rPr>
+                <w:rFonts w:hint="default" w:ascii="Arial" w:hAnsi="Arial" w:eastAsia="Times New Roman" w:cs="Arial"/>
+                <w:sz w:val="20"/>
+                <w:szCs w:val="20"/>
+                <w:lang w:val="en-US"/>
+              </w:rPr>
+            </w:pPr>
+          </w:p>
+          <w:p>
+            <w:pPr>
+              <w:rPr>
+                <w:rFonts w:hint="default" w:ascii="Arial" w:hAnsi="Arial" w:eastAsia="Times New Roman" w:cs="Arial"/>
+                <w:sz w:val="20"/>
+                <w:szCs w:val="20"/>
+                <w:lang w:val="en-US"/>
+              </w:rPr>
+            </w:pPr>
+          </w:p>
+          <w:p>
+            <w:pPr>
+              <w:rPr>
+                <w:rFonts w:hint="default" w:ascii="Arial" w:hAnsi="Arial" w:eastAsia="Times New Roman" w:cs="Arial"/>
+                <w:sz w:val="20"/>
+                <w:szCs w:val="20"/>
+                <w:lang w:val="en-US"/>
+              </w:rPr>
+            </w:pPr>
+          </w:p>
+          <w:p>
+            <w:pPr>
+              <w:rPr>
+                <w:rFonts w:hint="default" w:ascii="Arial" w:hAnsi="Arial" w:eastAsia="Times New Roman" w:cs="Arial"/>
+                <w:sz w:val="20"/>
+                <w:szCs w:val="20"/>
+                <w:lang w:val="en-US"/>
+              </w:rPr>
+            </w:pPr>
+          </w:p>
+          <w:p>
+            <w:pPr>
+              <w:rPr>
+                <w:rFonts w:hint="default" w:ascii="Arial" w:hAnsi="Arial" w:eastAsia="Times New Roman" w:cs="Arial"/>
+                <w:sz w:val="20"/>
+                <w:szCs w:val="20"/>
+                <w:lang w:val="en-US"/>
+              </w:rPr>
+            </w:pPr>
+            <w:r>
+              <w:rPr>
+                <w:rFonts w:hint="default" w:ascii="Arial" w:hAnsi="Arial" w:eastAsia="Times New Roman" w:cs="Arial"/>
+                <w:sz w:val="20"/>
+                <w:szCs w:val="20"/>
+                <w:lang w:val="en-US"/>
+              </w:rPr>
+              <w:t>X</w:t>
+            </w:r>
+          </w:p>
+          <w:p>
+            <w:pPr>
+              <w:rPr>
+                <w:rFonts w:hint="default" w:ascii="Arial" w:hAnsi="Arial" w:eastAsia="Times New Roman" w:cs="Arial"/>
+                <w:sz w:val="20"/>
+                <w:szCs w:val="20"/>
+                <w:lang w:val="en-US"/>
+              </w:rPr>
+            </w:pPr>
+          </w:p>
+          <w:p>
+            <w:pPr>
+              <w:rPr>
+                <w:rFonts w:hint="default" w:ascii="Arial" w:hAnsi="Arial" w:eastAsia="Times New Roman" w:cs="Arial"/>
+                <w:sz w:val="20"/>
+                <w:szCs w:val="20"/>
+                <w:lang w:val="en-US"/>
+              </w:rPr>
+            </w:pPr>
+          </w:p>
+          <w:p>
+            <w:pPr>
+              <w:rPr>
+                <w:rFonts w:hint="default" w:ascii="Arial" w:hAnsi="Arial" w:eastAsia="Times New Roman" w:cs="Arial"/>
+                <w:sz w:val="20"/>
+                <w:szCs w:val="20"/>
+                <w:lang w:val="en-US"/>
+              </w:rPr>
+            </w:pPr>
+          </w:p>
+          <w:p>
+            <w:pPr>
+              <w:rPr>
+                <w:rFonts w:hint="default" w:ascii="Arial" w:hAnsi="Arial" w:eastAsia="Times New Roman" w:cs="Arial"/>
+                <w:sz w:val="20"/>
+                <w:szCs w:val="20"/>
+                <w:lang w:val="en-US"/>
+              </w:rPr>
+            </w:pPr>
+          </w:p>
+          <w:p>
+            <w:pPr>
+              <w:rPr>
+                <w:rFonts w:hint="default" w:ascii="Arial" w:hAnsi="Arial" w:eastAsia="Times New Roman" w:cs="Arial"/>
+                <w:sz w:val="20"/>
+                <w:szCs w:val="20"/>
+                <w:lang w:val="en-US"/>
+              </w:rPr>
+            </w:pPr>
+            <w:r>
+              <w:rPr>
+                <w:rFonts w:hint="default" w:ascii="Arial" w:hAnsi="Arial" w:eastAsia="Times New Roman" w:cs="Arial"/>
+                <w:sz w:val="20"/>
+                <w:szCs w:val="20"/>
+                <w:lang w:val="en-US"/>
+              </w:rPr>
+              <w:t>X</w:t>
+            </w:r>
           </w:p>
         </w:tc>
         <w:tc>
@@ -6028,11 +5848,139 @@
           <w:p>
             <w:pPr>
               <w:rPr>
-                <w:rFonts w:ascii="Arial" w:hAnsi="Arial" w:eastAsia="Times New Roman" w:cs="Arial"/>
-                <w:sz w:val="20"/>
-                <w:szCs w:val="20"/>
-              </w:rPr>
-            </w:pPr>
+                <w:rFonts w:hint="default" w:ascii="Arial" w:hAnsi="Arial" w:eastAsia="Times New Roman" w:cs="Arial"/>
+                <w:sz w:val="20"/>
+                <w:szCs w:val="20"/>
+                <w:lang w:val="en-US"/>
+              </w:rPr>
+            </w:pPr>
+            <w:r>
+              <w:rPr>
+                <w:rFonts w:hint="default" w:ascii="Arial" w:hAnsi="Arial" w:eastAsia="Times New Roman" w:cs="Arial"/>
+                <w:sz w:val="20"/>
+                <w:szCs w:val="20"/>
+                <w:lang w:val="en-US"/>
+              </w:rPr>
+              <w:t>X</w:t>
+            </w:r>
+          </w:p>
+          <w:p>
+            <w:pPr>
+              <w:rPr>
+                <w:rFonts w:hint="default" w:ascii="Arial" w:hAnsi="Arial" w:eastAsia="Times New Roman" w:cs="Arial"/>
+                <w:sz w:val="20"/>
+                <w:szCs w:val="20"/>
+                <w:lang w:val="en-US"/>
+              </w:rPr>
+            </w:pPr>
+          </w:p>
+          <w:p>
+            <w:pPr>
+              <w:rPr>
+                <w:rFonts w:hint="default" w:ascii="Arial" w:hAnsi="Arial" w:eastAsia="Times New Roman" w:cs="Arial"/>
+                <w:sz w:val="20"/>
+                <w:szCs w:val="20"/>
+                <w:lang w:val="en-US"/>
+              </w:rPr>
+            </w:pPr>
+          </w:p>
+          <w:p>
+            <w:pPr>
+              <w:rPr>
+                <w:rFonts w:hint="default" w:ascii="Arial" w:hAnsi="Arial" w:eastAsia="Times New Roman" w:cs="Arial"/>
+                <w:sz w:val="20"/>
+                <w:szCs w:val="20"/>
+                <w:lang w:val="en-US"/>
+              </w:rPr>
+            </w:pPr>
+          </w:p>
+          <w:p>
+            <w:pPr>
+              <w:rPr>
+                <w:rFonts w:hint="default" w:ascii="Arial" w:hAnsi="Arial" w:eastAsia="Times New Roman" w:cs="Arial"/>
+                <w:sz w:val="20"/>
+                <w:szCs w:val="20"/>
+                <w:lang w:val="en-US"/>
+              </w:rPr>
+            </w:pPr>
+          </w:p>
+          <w:p>
+            <w:pPr>
+              <w:rPr>
+                <w:rFonts w:hint="default" w:ascii="Arial" w:hAnsi="Arial" w:eastAsia="Times New Roman" w:cs="Arial"/>
+                <w:sz w:val="20"/>
+                <w:szCs w:val="20"/>
+                <w:lang w:val="en-US"/>
+              </w:rPr>
+            </w:pPr>
+            <w:r>
+              <w:rPr>
+                <w:rFonts w:hint="default" w:ascii="Arial" w:hAnsi="Arial" w:eastAsia="Times New Roman" w:cs="Arial"/>
+                <w:sz w:val="20"/>
+                <w:szCs w:val="20"/>
+                <w:lang w:val="en-US"/>
+              </w:rPr>
+              <w:t>X</w:t>
+            </w:r>
+          </w:p>
+          <w:p>
+            <w:pPr>
+              <w:rPr>
+                <w:rFonts w:hint="default" w:ascii="Arial" w:hAnsi="Arial" w:eastAsia="Times New Roman" w:cs="Arial"/>
+                <w:sz w:val="20"/>
+                <w:szCs w:val="20"/>
+                <w:lang w:val="en-US"/>
+              </w:rPr>
+            </w:pPr>
+          </w:p>
+          <w:p>
+            <w:pPr>
+              <w:rPr>
+                <w:rFonts w:hint="default" w:ascii="Arial" w:hAnsi="Arial" w:eastAsia="Times New Roman" w:cs="Arial"/>
+                <w:sz w:val="20"/>
+                <w:szCs w:val="20"/>
+                <w:lang w:val="en-US"/>
+              </w:rPr>
+            </w:pPr>
+          </w:p>
+          <w:p>
+            <w:pPr>
+              <w:rPr>
+                <w:rFonts w:hint="default" w:ascii="Arial" w:hAnsi="Arial" w:eastAsia="Times New Roman" w:cs="Arial"/>
+                <w:sz w:val="20"/>
+                <w:szCs w:val="20"/>
+                <w:lang w:val="en-US"/>
+              </w:rPr>
+            </w:pPr>
+          </w:p>
+          <w:p>
+            <w:pPr>
+              <w:rPr>
+                <w:rFonts w:hint="default" w:ascii="Arial" w:hAnsi="Arial" w:eastAsia="Times New Roman" w:cs="Arial"/>
+                <w:sz w:val="20"/>
+                <w:szCs w:val="20"/>
+                <w:lang w:val="en-US"/>
+              </w:rPr>
+            </w:pPr>
+          </w:p>
+          <w:p>
+            <w:pPr>
+              <w:rPr>
+                <w:rFonts w:hint="default" w:ascii="Arial" w:hAnsi="Arial" w:eastAsia="Times New Roman" w:cs="Arial"/>
+                <w:sz w:val="20"/>
+                <w:szCs w:val="20"/>
+                <w:lang w:val="en-US"/>
+              </w:rPr>
+            </w:pPr>
+            <w:r>
+              <w:rPr>
+                <w:rFonts w:hint="default" w:ascii="Arial" w:hAnsi="Arial" w:eastAsia="Times New Roman" w:cs="Arial"/>
+                <w:sz w:val="20"/>
+                <w:szCs w:val="20"/>
+                <w:lang w:val="en-US"/>
+              </w:rPr>
+              <w:t>X</w:t>
+            </w:r>
           </w:p>
         </w:tc>
         <w:tc>
@@ -6195,11 +6143,139 @@
           <w:p>
             <w:pPr>
               <w:rPr>
-                <w:rFonts w:ascii="Arial" w:hAnsi="Arial" w:eastAsia="Times New Roman" w:cs="Arial"/>
-                <w:sz w:val="20"/>
-                <w:szCs w:val="20"/>
-              </w:rPr>
-            </w:pPr>
+                <w:rFonts w:hint="default" w:ascii="Arial" w:hAnsi="Arial" w:eastAsia="Times New Roman" w:cs="Arial"/>
+                <w:sz w:val="20"/>
+                <w:szCs w:val="20"/>
+                <w:lang w:val="en-US"/>
+              </w:rPr>
+            </w:pPr>
+            <w:r>
+              <w:rPr>
+                <w:rFonts w:hint="default" w:ascii="Arial" w:hAnsi="Arial" w:eastAsia="Times New Roman" w:cs="Arial"/>
+                <w:sz w:val="20"/>
+                <w:szCs w:val="20"/>
+                <w:lang w:val="en-US"/>
+              </w:rPr>
+              <w:t>X</w:t>
+            </w:r>
+          </w:p>
+          <w:p>
+            <w:pPr>
+              <w:rPr>
+                <w:rFonts w:hint="default" w:ascii="Arial" w:hAnsi="Arial" w:eastAsia="Times New Roman" w:cs="Arial"/>
+                <w:sz w:val="20"/>
+                <w:szCs w:val="20"/>
+                <w:lang w:val="en-US"/>
+              </w:rPr>
+            </w:pPr>
+          </w:p>
+          <w:p>
+            <w:pPr>
+              <w:rPr>
+                <w:rFonts w:hint="default" w:ascii="Arial" w:hAnsi="Arial" w:eastAsia="Times New Roman" w:cs="Arial"/>
+                <w:sz w:val="20"/>
+                <w:szCs w:val="20"/>
+                <w:lang w:val="en-US"/>
+              </w:rPr>
+            </w:pPr>
+          </w:p>
+          <w:p>
+            <w:pPr>
+              <w:rPr>
+                <w:rFonts w:hint="default" w:ascii="Arial" w:hAnsi="Arial" w:eastAsia="Times New Roman" w:cs="Arial"/>
+                <w:sz w:val="20"/>
+                <w:szCs w:val="20"/>
+                <w:lang w:val="en-US"/>
+              </w:rPr>
+            </w:pPr>
+          </w:p>
+          <w:p>
+            <w:pPr>
+              <w:rPr>
+                <w:rFonts w:hint="default" w:ascii="Arial" w:hAnsi="Arial" w:eastAsia="Times New Roman" w:cs="Arial"/>
+                <w:sz w:val="20"/>
+                <w:szCs w:val="20"/>
+                <w:lang w:val="en-US"/>
+              </w:rPr>
+            </w:pPr>
+          </w:p>
+          <w:p>
+            <w:pPr>
+              <w:rPr>
+                <w:rFonts w:hint="default" w:ascii="Arial" w:hAnsi="Arial" w:eastAsia="Times New Roman" w:cs="Arial"/>
+                <w:sz w:val="20"/>
+                <w:szCs w:val="20"/>
+                <w:lang w:val="en-US"/>
+              </w:rPr>
+            </w:pPr>
+            <w:r>
+              <w:rPr>
+                <w:rFonts w:hint="default" w:ascii="Arial" w:hAnsi="Arial" w:eastAsia="Times New Roman" w:cs="Arial"/>
+                <w:sz w:val="20"/>
+                <w:szCs w:val="20"/>
+                <w:lang w:val="en-US"/>
+              </w:rPr>
+              <w:t>X</w:t>
+            </w:r>
+          </w:p>
+          <w:p>
+            <w:pPr>
+              <w:rPr>
+                <w:rFonts w:hint="default" w:ascii="Arial" w:hAnsi="Arial" w:eastAsia="Times New Roman" w:cs="Arial"/>
+                <w:sz w:val="20"/>
+                <w:szCs w:val="20"/>
+                <w:lang w:val="en-US"/>
+              </w:rPr>
+            </w:pPr>
+          </w:p>
+          <w:p>
+            <w:pPr>
+              <w:rPr>
+                <w:rFonts w:hint="default" w:ascii="Arial" w:hAnsi="Arial" w:eastAsia="Times New Roman" w:cs="Arial"/>
+                <w:sz w:val="20"/>
+                <w:szCs w:val="20"/>
+                <w:lang w:val="en-US"/>
+              </w:rPr>
+            </w:pPr>
+          </w:p>
+          <w:p>
+            <w:pPr>
+              <w:rPr>
+                <w:rFonts w:hint="default" w:ascii="Arial" w:hAnsi="Arial" w:eastAsia="Times New Roman" w:cs="Arial"/>
+                <w:sz w:val="20"/>
+                <w:szCs w:val="20"/>
+                <w:lang w:val="en-US"/>
+              </w:rPr>
+            </w:pPr>
+          </w:p>
+          <w:p>
+            <w:pPr>
+              <w:rPr>
+                <w:rFonts w:hint="default" w:ascii="Arial" w:hAnsi="Arial" w:eastAsia="Times New Roman" w:cs="Arial"/>
+                <w:sz w:val="20"/>
+                <w:szCs w:val="20"/>
+                <w:lang w:val="en-US"/>
+              </w:rPr>
+            </w:pPr>
+          </w:p>
+          <w:p>
+            <w:pPr>
+              <w:rPr>
+                <w:rFonts w:hint="default" w:ascii="Arial" w:hAnsi="Arial" w:eastAsia="Times New Roman" w:cs="Arial"/>
+                <w:sz w:val="20"/>
+                <w:szCs w:val="20"/>
+                <w:lang w:val="en-US"/>
+              </w:rPr>
+            </w:pPr>
+            <w:r>
+              <w:rPr>
+                <w:rFonts w:hint="default" w:ascii="Arial" w:hAnsi="Arial" w:eastAsia="Times New Roman" w:cs="Arial"/>
+                <w:sz w:val="20"/>
+                <w:szCs w:val="20"/>
+                <w:lang w:val="en-US"/>
+              </w:rPr>
+              <w:t>X</w:t>
+            </w:r>
           </w:p>
         </w:tc>
         <w:tc>
@@ -6222,11 +6298,139 @@
           <w:p>
             <w:pPr>
               <w:rPr>
-                <w:rFonts w:ascii="Arial" w:hAnsi="Arial" w:eastAsia="Times New Roman" w:cs="Arial"/>
-                <w:sz w:val="20"/>
-                <w:szCs w:val="20"/>
-              </w:rPr>
-            </w:pPr>
+                <w:rFonts w:hint="default" w:ascii="Arial" w:hAnsi="Arial" w:eastAsia="Times New Roman" w:cs="Arial"/>
+                <w:sz w:val="20"/>
+                <w:szCs w:val="20"/>
+                <w:lang w:val="en-US"/>
+              </w:rPr>
+            </w:pPr>
+            <w:r>
+              <w:rPr>
+                <w:rFonts w:hint="default" w:ascii="Arial" w:hAnsi="Arial" w:eastAsia="Times New Roman" w:cs="Arial"/>
+                <w:sz w:val="20"/>
+                <w:szCs w:val="20"/>
+                <w:lang w:val="en-US"/>
+              </w:rPr>
+              <w:t>X</w:t>
+            </w:r>
+          </w:p>
+          <w:p>
+            <w:pPr>
+              <w:rPr>
+                <w:rFonts w:hint="default" w:ascii="Arial" w:hAnsi="Arial" w:eastAsia="Times New Roman" w:cs="Arial"/>
+                <w:sz w:val="20"/>
+                <w:szCs w:val="20"/>
+                <w:lang w:val="en-US"/>
+              </w:rPr>
+            </w:pPr>
+          </w:p>
+          <w:p>
+            <w:pPr>
+              <w:rPr>
+                <w:rFonts w:hint="default" w:ascii="Arial" w:hAnsi="Arial" w:eastAsia="Times New Roman" w:cs="Arial"/>
+                <w:sz w:val="20"/>
+                <w:szCs w:val="20"/>
+                <w:lang w:val="en-US"/>
+              </w:rPr>
+            </w:pPr>
+          </w:p>
+          <w:p>
+            <w:pPr>
+              <w:rPr>
+                <w:rFonts w:hint="default" w:ascii="Arial" w:hAnsi="Arial" w:eastAsia="Times New Roman" w:cs="Arial"/>
+                <w:sz w:val="20"/>
+                <w:szCs w:val="20"/>
+                <w:lang w:val="en-US"/>
+              </w:rPr>
+            </w:pPr>
+          </w:p>
+          <w:p>
+            <w:pPr>
+              <w:rPr>
+                <w:rFonts w:hint="default" w:ascii="Arial" w:hAnsi="Arial" w:eastAsia="Times New Roman" w:cs="Arial"/>
+                <w:sz w:val="20"/>
+                <w:szCs w:val="20"/>
+                <w:lang w:val="en-US"/>
+              </w:rPr>
+            </w:pPr>
+          </w:p>
+          <w:p>
+            <w:pPr>
+              <w:rPr>
+                <w:rFonts w:hint="default" w:ascii="Arial" w:hAnsi="Arial" w:eastAsia="Times New Roman" w:cs="Arial"/>
+                <w:sz w:val="20"/>
+                <w:szCs w:val="20"/>
+                <w:lang w:val="en-US"/>
+              </w:rPr>
+            </w:pPr>
+            <w:r>
+              <w:rPr>
+                <w:rFonts w:hint="default" w:ascii="Arial" w:hAnsi="Arial" w:eastAsia="Times New Roman" w:cs="Arial"/>
+                <w:sz w:val="20"/>
+                <w:szCs w:val="20"/>
+                <w:lang w:val="en-US"/>
+              </w:rPr>
+              <w:t>X</w:t>
+            </w:r>
+          </w:p>
+          <w:p>
+            <w:pPr>
+              <w:rPr>
+                <w:rFonts w:hint="default" w:ascii="Arial" w:hAnsi="Arial" w:eastAsia="Times New Roman" w:cs="Arial"/>
+                <w:sz w:val="20"/>
+                <w:szCs w:val="20"/>
+                <w:lang w:val="en-US"/>
+              </w:rPr>
+            </w:pPr>
+          </w:p>
+          <w:p>
+            <w:pPr>
+              <w:rPr>
+                <w:rFonts w:hint="default" w:ascii="Arial" w:hAnsi="Arial" w:eastAsia="Times New Roman" w:cs="Arial"/>
+                <w:sz w:val="20"/>
+                <w:szCs w:val="20"/>
+                <w:lang w:val="en-US"/>
+              </w:rPr>
+            </w:pPr>
+          </w:p>
+          <w:p>
+            <w:pPr>
+              <w:rPr>
+                <w:rFonts w:hint="default" w:ascii="Arial" w:hAnsi="Arial" w:eastAsia="Times New Roman" w:cs="Arial"/>
+                <w:sz w:val="20"/>
+                <w:szCs w:val="20"/>
+                <w:lang w:val="en-US"/>
+              </w:rPr>
+            </w:pPr>
+          </w:p>
+          <w:p>
+            <w:pPr>
+              <w:rPr>
+                <w:rFonts w:hint="default" w:ascii="Arial" w:hAnsi="Arial" w:eastAsia="Times New Roman" w:cs="Arial"/>
+                <w:sz w:val="20"/>
+                <w:szCs w:val="20"/>
+                <w:lang w:val="en-US"/>
+              </w:rPr>
+            </w:pPr>
+          </w:p>
+          <w:p>
+            <w:pPr>
+              <w:rPr>
+                <w:rFonts w:hint="default" w:ascii="Arial" w:hAnsi="Arial" w:eastAsia="Times New Roman" w:cs="Arial"/>
+                <w:sz w:val="20"/>
+                <w:szCs w:val="20"/>
+                <w:lang w:val="en-US"/>
+              </w:rPr>
+            </w:pPr>
+            <w:r>
+              <w:rPr>
+                <w:rFonts w:hint="default" w:ascii="Arial" w:hAnsi="Arial" w:eastAsia="Times New Roman" w:cs="Arial"/>
+                <w:sz w:val="20"/>
+                <w:szCs w:val="20"/>
+                <w:lang w:val="en-US"/>
+              </w:rPr>
+              <w:t>X</w:t>
+            </w:r>
           </w:p>
         </w:tc>
         <w:tc>
@@ -6249,11 +6453,139 @@
           <w:p>
             <w:pPr>
               <w:rPr>
-                <w:rFonts w:ascii="Arial" w:hAnsi="Arial" w:eastAsia="Times New Roman" w:cs="Arial"/>
-                <w:sz w:val="20"/>
-                <w:szCs w:val="20"/>
-              </w:rPr>
-            </w:pPr>
+                <w:rFonts w:hint="default" w:ascii="Arial" w:hAnsi="Arial" w:eastAsia="Times New Roman" w:cs="Arial"/>
+                <w:sz w:val="20"/>
+                <w:szCs w:val="20"/>
+                <w:lang w:val="en-US"/>
+              </w:rPr>
+            </w:pPr>
+            <w:r>
+              <w:rPr>
+                <w:rFonts w:hint="default" w:ascii="Arial" w:hAnsi="Arial" w:eastAsia="Times New Roman" w:cs="Arial"/>
+                <w:sz w:val="20"/>
+                <w:szCs w:val="20"/>
+                <w:lang w:val="en-US"/>
+              </w:rPr>
+              <w:t>X</w:t>
+            </w:r>
+          </w:p>
+          <w:p>
+            <w:pPr>
+              <w:rPr>
+                <w:rFonts w:hint="default" w:ascii="Arial" w:hAnsi="Arial" w:eastAsia="Times New Roman" w:cs="Arial"/>
+                <w:sz w:val="20"/>
+                <w:szCs w:val="20"/>
+                <w:lang w:val="en-US"/>
+              </w:rPr>
+            </w:pPr>
+          </w:p>
+          <w:p>
+            <w:pPr>
+              <w:rPr>
+                <w:rFonts w:hint="default" w:ascii="Arial" w:hAnsi="Arial" w:eastAsia="Times New Roman" w:cs="Arial"/>
+                <w:sz w:val="20"/>
+                <w:szCs w:val="20"/>
+                <w:lang w:val="en-US"/>
+              </w:rPr>
+            </w:pPr>
+          </w:p>
+          <w:p>
+            <w:pPr>
+              <w:rPr>
+                <w:rFonts w:hint="default" w:ascii="Arial" w:hAnsi="Arial" w:eastAsia="Times New Roman" w:cs="Arial"/>
+                <w:sz w:val="20"/>
+                <w:szCs w:val="20"/>
+                <w:lang w:val="en-US"/>
+              </w:rPr>
+            </w:pPr>
+          </w:p>
+          <w:p>
+            <w:pPr>
+              <w:rPr>
+                <w:rFonts w:hint="default" w:ascii="Arial" w:hAnsi="Arial" w:eastAsia="Times New Roman" w:cs="Arial"/>
+                <w:sz w:val="20"/>
+                <w:szCs w:val="20"/>
+                <w:lang w:val="en-US"/>
+              </w:rPr>
+            </w:pPr>
+          </w:p>
+          <w:p>
+            <w:pPr>
+              <w:rPr>
+                <w:rFonts w:hint="default" w:ascii="Arial" w:hAnsi="Arial" w:eastAsia="Times New Roman" w:cs="Arial"/>
+                <w:sz w:val="20"/>
+                <w:szCs w:val="20"/>
+                <w:lang w:val="en-US"/>
+              </w:rPr>
+            </w:pPr>
+            <w:r>
+              <w:rPr>
+                <w:rFonts w:hint="default" w:ascii="Arial" w:hAnsi="Arial" w:eastAsia="Times New Roman" w:cs="Arial"/>
+                <w:sz w:val="20"/>
+                <w:szCs w:val="20"/>
+                <w:lang w:val="en-US"/>
+              </w:rPr>
+              <w:t>X</w:t>
+            </w:r>
+          </w:p>
+          <w:p>
+            <w:pPr>
+              <w:rPr>
+                <w:rFonts w:hint="default" w:ascii="Arial" w:hAnsi="Arial" w:eastAsia="Times New Roman" w:cs="Arial"/>
+                <w:sz w:val="20"/>
+                <w:szCs w:val="20"/>
+                <w:lang w:val="en-US"/>
+              </w:rPr>
+            </w:pPr>
+          </w:p>
+          <w:p>
+            <w:pPr>
+              <w:rPr>
+                <w:rFonts w:hint="default" w:ascii="Arial" w:hAnsi="Arial" w:eastAsia="Times New Roman" w:cs="Arial"/>
+                <w:sz w:val="20"/>
+                <w:szCs w:val="20"/>
+                <w:lang w:val="en-US"/>
+              </w:rPr>
+            </w:pPr>
+          </w:p>
+          <w:p>
+            <w:pPr>
+              <w:rPr>
+                <w:rFonts w:hint="default" w:ascii="Arial" w:hAnsi="Arial" w:eastAsia="Times New Roman" w:cs="Arial"/>
+                <w:sz w:val="20"/>
+                <w:szCs w:val="20"/>
+                <w:lang w:val="en-US"/>
+              </w:rPr>
+            </w:pPr>
+          </w:p>
+          <w:p>
+            <w:pPr>
+              <w:rPr>
+                <w:rFonts w:hint="default" w:ascii="Arial" w:hAnsi="Arial" w:eastAsia="Times New Roman" w:cs="Arial"/>
+                <w:sz w:val="20"/>
+                <w:szCs w:val="20"/>
+                <w:lang w:val="en-US"/>
+              </w:rPr>
+            </w:pPr>
+          </w:p>
+          <w:p>
+            <w:pPr>
+              <w:rPr>
+                <w:rFonts w:hint="default" w:ascii="Arial" w:hAnsi="Arial" w:eastAsia="Times New Roman" w:cs="Arial"/>
+                <w:sz w:val="20"/>
+                <w:szCs w:val="20"/>
+                <w:lang w:val="en-US"/>
+              </w:rPr>
+            </w:pPr>
+            <w:r>
+              <w:rPr>
+                <w:rFonts w:hint="default" w:ascii="Arial" w:hAnsi="Arial" w:eastAsia="Times New Roman" w:cs="Arial"/>
+                <w:sz w:val="20"/>
+                <w:szCs w:val="20"/>
+                <w:lang w:val="en-US"/>
+              </w:rPr>
+              <w:t>X</w:t>
+            </w:r>
           </w:p>
           <w:p>
             <w:pPr>
@@ -6285,11 +6617,139 @@
           <w:p>
             <w:pPr>
               <w:rPr>
-                <w:rFonts w:ascii="Arial" w:hAnsi="Arial" w:eastAsia="Times New Roman" w:cs="Arial"/>
-                <w:sz w:val="20"/>
-                <w:szCs w:val="20"/>
-              </w:rPr>
-            </w:pPr>
+                <w:rFonts w:hint="default" w:ascii="Arial" w:hAnsi="Arial" w:eastAsia="Times New Roman" w:cs="Arial"/>
+                <w:sz w:val="20"/>
+                <w:szCs w:val="20"/>
+                <w:lang w:val="en-US"/>
+              </w:rPr>
+            </w:pPr>
+            <w:r>
+              <w:rPr>
+                <w:rFonts w:hint="default" w:ascii="Arial" w:hAnsi="Arial" w:eastAsia="Times New Roman" w:cs="Arial"/>
+                <w:sz w:val="20"/>
+                <w:szCs w:val="20"/>
+                <w:lang w:val="en-US"/>
+              </w:rPr>
+              <w:t>X</w:t>
+            </w:r>
+          </w:p>
+          <w:p>
+            <w:pPr>
+              <w:rPr>
+                <w:rFonts w:hint="default" w:ascii="Arial" w:hAnsi="Arial" w:eastAsia="Times New Roman" w:cs="Arial"/>
+                <w:sz w:val="20"/>
+                <w:szCs w:val="20"/>
+                <w:lang w:val="en-US"/>
+              </w:rPr>
+            </w:pPr>
+          </w:p>
+          <w:p>
+            <w:pPr>
+              <w:rPr>
+                <w:rFonts w:hint="default" w:ascii="Arial" w:hAnsi="Arial" w:eastAsia="Times New Roman" w:cs="Arial"/>
+                <w:sz w:val="20"/>
+                <w:szCs w:val="20"/>
+                <w:lang w:val="en-US"/>
+              </w:rPr>
+            </w:pPr>
+          </w:p>
+          <w:p>
+            <w:pPr>
+              <w:rPr>
+                <w:rFonts w:hint="default" w:ascii="Arial" w:hAnsi="Arial" w:eastAsia="Times New Roman" w:cs="Arial"/>
+                <w:sz w:val="20"/>
+                <w:szCs w:val="20"/>
+                <w:lang w:val="en-US"/>
+              </w:rPr>
+            </w:pPr>
+          </w:p>
+          <w:p>
+            <w:pPr>
+              <w:rPr>
+                <w:rFonts w:hint="default" w:ascii="Arial" w:hAnsi="Arial" w:eastAsia="Times New Roman" w:cs="Arial"/>
+                <w:sz w:val="20"/>
+                <w:szCs w:val="20"/>
+                <w:lang w:val="en-US"/>
+              </w:rPr>
+            </w:pPr>
+          </w:p>
+          <w:p>
+            <w:pPr>
+              <w:rPr>
+                <w:rFonts w:hint="default" w:ascii="Arial" w:hAnsi="Arial" w:eastAsia="Times New Roman" w:cs="Arial"/>
+                <w:sz w:val="20"/>
+                <w:szCs w:val="20"/>
+                <w:lang w:val="en-US"/>
+              </w:rPr>
+            </w:pPr>
+            <w:r>
+              <w:rPr>
+                <w:rFonts w:hint="default" w:ascii="Arial" w:hAnsi="Arial" w:eastAsia="Times New Roman" w:cs="Arial"/>
+                <w:sz w:val="20"/>
+                <w:szCs w:val="20"/>
+                <w:lang w:val="en-US"/>
+              </w:rPr>
+              <w:t>X</w:t>
+            </w:r>
+          </w:p>
+          <w:p>
+            <w:pPr>
+              <w:rPr>
+                <w:rFonts w:hint="default" w:ascii="Arial" w:hAnsi="Arial" w:eastAsia="Times New Roman" w:cs="Arial"/>
+                <w:sz w:val="20"/>
+                <w:szCs w:val="20"/>
+                <w:lang w:val="en-US"/>
+              </w:rPr>
+            </w:pPr>
+          </w:p>
+          <w:p>
+            <w:pPr>
+              <w:rPr>
+                <w:rFonts w:hint="default" w:ascii="Arial" w:hAnsi="Arial" w:eastAsia="Times New Roman" w:cs="Arial"/>
+                <w:sz w:val="20"/>
+                <w:szCs w:val="20"/>
+                <w:lang w:val="en-US"/>
+              </w:rPr>
+            </w:pPr>
+          </w:p>
+          <w:p>
+            <w:pPr>
+              <w:rPr>
+                <w:rFonts w:hint="default" w:ascii="Arial" w:hAnsi="Arial" w:eastAsia="Times New Roman" w:cs="Arial"/>
+                <w:sz w:val="20"/>
+                <w:szCs w:val="20"/>
+                <w:lang w:val="en-US"/>
+              </w:rPr>
+            </w:pPr>
+          </w:p>
+          <w:p>
+            <w:pPr>
+              <w:rPr>
+                <w:rFonts w:hint="default" w:ascii="Arial" w:hAnsi="Arial" w:eastAsia="Times New Roman" w:cs="Arial"/>
+                <w:sz w:val="20"/>
+                <w:szCs w:val="20"/>
+                <w:lang w:val="en-US"/>
+              </w:rPr>
+            </w:pPr>
+          </w:p>
+          <w:p>
+            <w:pPr>
+              <w:rPr>
+                <w:rFonts w:hint="default" w:ascii="Arial" w:hAnsi="Arial" w:eastAsia="Times New Roman" w:cs="Arial"/>
+                <w:sz w:val="20"/>
+                <w:szCs w:val="20"/>
+                <w:lang w:val="en-US"/>
+              </w:rPr>
+            </w:pPr>
+            <w:r>
+              <w:rPr>
+                <w:rFonts w:hint="default" w:ascii="Arial" w:hAnsi="Arial" w:eastAsia="Times New Roman" w:cs="Arial"/>
+                <w:sz w:val="20"/>
+                <w:szCs w:val="20"/>
+                <w:lang w:val="en-US"/>
+              </w:rPr>
+              <w:t>X</w:t>
+            </w:r>
           </w:p>
         </w:tc>
         <w:tc>
@@ -6312,11 +6772,139 @@
           <w:p>
             <w:pPr>
               <w:rPr>
-                <w:rFonts w:ascii="Arial" w:hAnsi="Arial" w:eastAsia="Times New Roman" w:cs="Arial"/>
-                <w:sz w:val="20"/>
-                <w:szCs w:val="20"/>
-              </w:rPr>
-            </w:pPr>
+                <w:rFonts w:hint="default" w:ascii="Arial" w:hAnsi="Arial" w:eastAsia="Times New Roman" w:cs="Arial"/>
+                <w:sz w:val="20"/>
+                <w:szCs w:val="20"/>
+                <w:lang w:val="en-US"/>
+              </w:rPr>
+            </w:pPr>
+            <w:r>
+              <w:rPr>
+                <w:rFonts w:hint="default" w:ascii="Arial" w:hAnsi="Arial" w:eastAsia="Times New Roman" w:cs="Arial"/>
+                <w:sz w:val="20"/>
+                <w:szCs w:val="20"/>
+                <w:lang w:val="en-US"/>
+              </w:rPr>
+              <w:t>X</w:t>
+            </w:r>
+          </w:p>
+          <w:p>
+            <w:pPr>
+              <w:rPr>
+                <w:rFonts w:hint="default" w:ascii="Arial" w:hAnsi="Arial" w:eastAsia="Times New Roman" w:cs="Arial"/>
+                <w:sz w:val="20"/>
+                <w:szCs w:val="20"/>
+                <w:lang w:val="en-US"/>
+              </w:rPr>
+            </w:pPr>
+          </w:p>
+          <w:p>
+            <w:pPr>
+              <w:rPr>
+                <w:rFonts w:hint="default" w:ascii="Arial" w:hAnsi="Arial" w:eastAsia="Times New Roman" w:cs="Arial"/>
+                <w:sz w:val="20"/>
+                <w:szCs w:val="20"/>
+                <w:lang w:val="en-US"/>
+              </w:rPr>
+            </w:pPr>
+          </w:p>
+          <w:p>
+            <w:pPr>
+              <w:rPr>
+                <w:rFonts w:hint="default" w:ascii="Arial" w:hAnsi="Arial" w:eastAsia="Times New Roman" w:cs="Arial"/>
+                <w:sz w:val="20"/>
+                <w:szCs w:val="20"/>
+                <w:lang w:val="en-US"/>
+              </w:rPr>
+            </w:pPr>
+          </w:p>
+          <w:p>
+            <w:pPr>
+              <w:rPr>
+                <w:rFonts w:hint="default" w:ascii="Arial" w:hAnsi="Arial" w:eastAsia="Times New Roman" w:cs="Arial"/>
+                <w:sz w:val="20"/>
+                <w:szCs w:val="20"/>
+                <w:lang w:val="en-US"/>
+              </w:rPr>
+            </w:pPr>
+          </w:p>
+          <w:p>
+            <w:pPr>
+              <w:rPr>
+                <w:rFonts w:hint="default" w:ascii="Arial" w:hAnsi="Arial" w:eastAsia="Times New Roman" w:cs="Arial"/>
+                <w:sz w:val="20"/>
+                <w:szCs w:val="20"/>
+                <w:lang w:val="en-US"/>
+              </w:rPr>
+            </w:pPr>
+            <w:r>
+              <w:rPr>
+                <w:rFonts w:hint="default" w:ascii="Arial" w:hAnsi="Arial" w:eastAsia="Times New Roman" w:cs="Arial"/>
+                <w:sz w:val="20"/>
+                <w:szCs w:val="20"/>
+                <w:lang w:val="en-US"/>
+              </w:rPr>
+              <w:t>X</w:t>
+            </w:r>
+          </w:p>
+          <w:p>
+            <w:pPr>
+              <w:rPr>
+                <w:rFonts w:hint="default" w:ascii="Arial" w:hAnsi="Arial" w:eastAsia="Times New Roman" w:cs="Arial"/>
+                <w:sz w:val="20"/>
+                <w:szCs w:val="20"/>
+                <w:lang w:val="en-US"/>
+              </w:rPr>
+            </w:pPr>
+          </w:p>
+          <w:p>
+            <w:pPr>
+              <w:rPr>
+                <w:rFonts w:hint="default" w:ascii="Arial" w:hAnsi="Arial" w:eastAsia="Times New Roman" w:cs="Arial"/>
+                <w:sz w:val="20"/>
+                <w:szCs w:val="20"/>
+                <w:lang w:val="en-US"/>
+              </w:rPr>
+            </w:pPr>
+          </w:p>
+          <w:p>
+            <w:pPr>
+              <w:rPr>
+                <w:rFonts w:hint="default" w:ascii="Arial" w:hAnsi="Arial" w:eastAsia="Times New Roman" w:cs="Arial"/>
+                <w:sz w:val="20"/>
+                <w:szCs w:val="20"/>
+                <w:lang w:val="en-US"/>
+              </w:rPr>
+            </w:pPr>
+          </w:p>
+          <w:p>
+            <w:pPr>
+              <w:rPr>
+                <w:rFonts w:hint="default" w:ascii="Arial" w:hAnsi="Arial" w:eastAsia="Times New Roman" w:cs="Arial"/>
+                <w:sz w:val="20"/>
+                <w:szCs w:val="20"/>
+                <w:lang w:val="en-US"/>
+              </w:rPr>
+            </w:pPr>
+          </w:p>
+          <w:p>
+            <w:pPr>
+              <w:rPr>
+                <w:rFonts w:hint="default" w:ascii="Arial" w:hAnsi="Arial" w:eastAsia="Times New Roman" w:cs="Arial"/>
+                <w:sz w:val="20"/>
+                <w:szCs w:val="20"/>
+                <w:lang w:val="en-US"/>
+              </w:rPr>
+            </w:pPr>
+            <w:r>
+              <w:rPr>
+                <w:rFonts w:hint="default" w:ascii="Arial" w:hAnsi="Arial" w:eastAsia="Times New Roman" w:cs="Arial"/>
+                <w:sz w:val="20"/>
+                <w:szCs w:val="20"/>
+                <w:lang w:val="en-US"/>
+              </w:rPr>
+              <w:t>X</w:t>
+            </w:r>
           </w:p>
         </w:tc>
         <w:tc>
@@ -6339,11 +6927,139 @@
           <w:p>
             <w:pPr>
               <w:rPr>
-                <w:rFonts w:ascii="Arial" w:hAnsi="Arial" w:eastAsia="Times New Roman" w:cs="Arial"/>
-                <w:sz w:val="20"/>
-                <w:szCs w:val="20"/>
-              </w:rPr>
-            </w:pPr>
+                <w:rFonts w:hint="default" w:ascii="Arial" w:hAnsi="Arial" w:eastAsia="Times New Roman" w:cs="Arial"/>
+                <w:sz w:val="20"/>
+                <w:szCs w:val="20"/>
+                <w:lang w:val="en-US"/>
+              </w:rPr>
+            </w:pPr>
+            <w:r>
+              <w:rPr>
+                <w:rFonts w:hint="default" w:ascii="Arial" w:hAnsi="Arial" w:eastAsia="Times New Roman" w:cs="Arial"/>
+                <w:sz w:val="20"/>
+                <w:szCs w:val="20"/>
+                <w:lang w:val="en-US"/>
+              </w:rPr>
+              <w:t>X</w:t>
+            </w:r>
+          </w:p>
+          <w:p>
+            <w:pPr>
+              <w:rPr>
+                <w:rFonts w:hint="default" w:ascii="Arial" w:hAnsi="Arial" w:eastAsia="Times New Roman" w:cs="Arial"/>
+                <w:sz w:val="20"/>
+                <w:szCs w:val="20"/>
+                <w:lang w:val="en-US"/>
+              </w:rPr>
+            </w:pPr>
+          </w:p>
+          <w:p>
+            <w:pPr>
+              <w:rPr>
+                <w:rFonts w:hint="default" w:ascii="Arial" w:hAnsi="Arial" w:eastAsia="Times New Roman" w:cs="Arial"/>
+                <w:sz w:val="20"/>
+                <w:szCs w:val="20"/>
+                <w:lang w:val="en-US"/>
+              </w:rPr>
+            </w:pPr>
+          </w:p>
+          <w:p>
+            <w:pPr>
+              <w:rPr>
+                <w:rFonts w:hint="default" w:ascii="Arial" w:hAnsi="Arial" w:eastAsia="Times New Roman" w:cs="Arial"/>
+                <w:sz w:val="20"/>
+                <w:szCs w:val="20"/>
+                <w:lang w:val="en-US"/>
+              </w:rPr>
+            </w:pPr>
+          </w:p>
+          <w:p>
+            <w:pPr>
+              <w:rPr>
+                <w:rFonts w:hint="default" w:ascii="Arial" w:hAnsi="Arial" w:eastAsia="Times New Roman" w:cs="Arial"/>
+                <w:sz w:val="20"/>
+                <w:szCs w:val="20"/>
+                <w:lang w:val="en-US"/>
+              </w:rPr>
+            </w:pPr>
+          </w:p>
+          <w:p>
+            <w:pPr>
+              <w:rPr>
+                <w:rFonts w:hint="default" w:ascii="Arial" w:hAnsi="Arial" w:eastAsia="Times New Roman" w:cs="Arial"/>
+                <w:sz w:val="20"/>
+                <w:szCs w:val="20"/>
+                <w:lang w:val="en-US"/>
+              </w:rPr>
+            </w:pPr>
+            <w:r>
+              <w:rPr>
+                <w:rFonts w:hint="default" w:ascii="Arial" w:hAnsi="Arial" w:eastAsia="Times New Roman" w:cs="Arial"/>
+                <w:sz w:val="20"/>
+                <w:szCs w:val="20"/>
+                <w:lang w:val="en-US"/>
+              </w:rPr>
+              <w:t>X</w:t>
+            </w:r>
+          </w:p>
+          <w:p>
+            <w:pPr>
+              <w:rPr>
+                <w:rFonts w:hint="default" w:ascii="Arial" w:hAnsi="Arial" w:eastAsia="Times New Roman" w:cs="Arial"/>
+                <w:sz w:val="20"/>
+                <w:szCs w:val="20"/>
+                <w:lang w:val="en-US"/>
+              </w:rPr>
+            </w:pPr>
+          </w:p>
+          <w:p>
+            <w:pPr>
+              <w:rPr>
+                <w:rFonts w:hint="default" w:ascii="Arial" w:hAnsi="Arial" w:eastAsia="Times New Roman" w:cs="Arial"/>
+                <w:sz w:val="20"/>
+                <w:szCs w:val="20"/>
+                <w:lang w:val="en-US"/>
+              </w:rPr>
+            </w:pPr>
+          </w:p>
+          <w:p>
+            <w:pPr>
+              <w:rPr>
+                <w:rFonts w:hint="default" w:ascii="Arial" w:hAnsi="Arial" w:eastAsia="Times New Roman" w:cs="Arial"/>
+                <w:sz w:val="20"/>
+                <w:szCs w:val="20"/>
+                <w:lang w:val="en-US"/>
+              </w:rPr>
+            </w:pPr>
+          </w:p>
+          <w:p>
+            <w:pPr>
+              <w:rPr>
+                <w:rFonts w:hint="default" w:ascii="Arial" w:hAnsi="Arial" w:eastAsia="Times New Roman" w:cs="Arial"/>
+                <w:sz w:val="20"/>
+                <w:szCs w:val="20"/>
+                <w:lang w:val="en-US"/>
+              </w:rPr>
+            </w:pPr>
+          </w:p>
+          <w:p>
+            <w:pPr>
+              <w:rPr>
+                <w:rFonts w:hint="default" w:ascii="Arial" w:hAnsi="Arial" w:eastAsia="Times New Roman" w:cs="Arial"/>
+                <w:sz w:val="20"/>
+                <w:szCs w:val="20"/>
+                <w:lang w:val="en-US"/>
+              </w:rPr>
+            </w:pPr>
+            <w:r>
+              <w:rPr>
+                <w:rFonts w:hint="default" w:ascii="Arial" w:hAnsi="Arial" w:eastAsia="Times New Roman" w:cs="Arial"/>
+                <w:sz w:val="20"/>
+                <w:szCs w:val="20"/>
+                <w:lang w:val="en-US"/>
+              </w:rPr>
+              <w:t>X</w:t>
+            </w:r>
           </w:p>
         </w:tc>
         <w:tc>
@@ -6366,11 +7082,139 @@
           <w:p>
             <w:pPr>
               <w:rPr>
-                <w:rFonts w:ascii="Arial" w:hAnsi="Arial" w:eastAsia="Times New Roman" w:cs="Arial"/>
-                <w:sz w:val="20"/>
-                <w:szCs w:val="20"/>
-              </w:rPr>
-            </w:pPr>
+                <w:rFonts w:hint="default" w:ascii="Arial" w:hAnsi="Arial" w:eastAsia="Times New Roman" w:cs="Arial"/>
+                <w:sz w:val="20"/>
+                <w:szCs w:val="20"/>
+                <w:lang w:val="en-US"/>
+              </w:rPr>
+            </w:pPr>
+            <w:r>
+              <w:rPr>
+                <w:rFonts w:hint="default" w:ascii="Arial" w:hAnsi="Arial" w:eastAsia="Times New Roman" w:cs="Arial"/>
+                <w:sz w:val="20"/>
+                <w:szCs w:val="20"/>
+                <w:lang w:val="en-US"/>
+              </w:rPr>
+              <w:t>X</w:t>
+            </w:r>
+          </w:p>
+          <w:p>
+            <w:pPr>
+              <w:rPr>
+                <w:rFonts w:hint="default" w:ascii="Arial" w:hAnsi="Arial" w:eastAsia="Times New Roman" w:cs="Arial"/>
+                <w:sz w:val="20"/>
+                <w:szCs w:val="20"/>
+                <w:lang w:val="en-US"/>
+              </w:rPr>
+            </w:pPr>
+          </w:p>
+          <w:p>
+            <w:pPr>
+              <w:rPr>
+                <w:rFonts w:hint="default" w:ascii="Arial" w:hAnsi="Arial" w:eastAsia="Times New Roman" w:cs="Arial"/>
+                <w:sz w:val="20"/>
+                <w:szCs w:val="20"/>
+                <w:lang w:val="en-US"/>
+              </w:rPr>
+            </w:pPr>
+          </w:p>
+          <w:p>
+            <w:pPr>
+              <w:rPr>
+                <w:rFonts w:hint="default" w:ascii="Arial" w:hAnsi="Arial" w:eastAsia="Times New Roman" w:cs="Arial"/>
+                <w:sz w:val="20"/>
+                <w:szCs w:val="20"/>
+                <w:lang w:val="en-US"/>
+              </w:rPr>
+            </w:pPr>
+          </w:p>
+          <w:p>
+            <w:pPr>
+              <w:rPr>
+                <w:rFonts w:hint="default" w:ascii="Arial" w:hAnsi="Arial" w:eastAsia="Times New Roman" w:cs="Arial"/>
+                <w:sz w:val="20"/>
+                <w:szCs w:val="20"/>
+                <w:lang w:val="en-US"/>
+              </w:rPr>
+            </w:pPr>
+          </w:p>
+          <w:p>
+            <w:pPr>
+              <w:rPr>
+                <w:rFonts w:hint="default" w:ascii="Arial" w:hAnsi="Arial" w:eastAsia="Times New Roman" w:cs="Arial"/>
+                <w:sz w:val="20"/>
+                <w:szCs w:val="20"/>
+                <w:lang w:val="en-US"/>
+              </w:rPr>
+            </w:pPr>
+            <w:r>
+              <w:rPr>
+                <w:rFonts w:hint="default" w:ascii="Arial" w:hAnsi="Arial" w:eastAsia="Times New Roman" w:cs="Arial"/>
+                <w:sz w:val="20"/>
+                <w:szCs w:val="20"/>
+                <w:lang w:val="en-US"/>
+              </w:rPr>
+              <w:t>X</w:t>
+            </w:r>
+          </w:p>
+          <w:p>
+            <w:pPr>
+              <w:rPr>
+                <w:rFonts w:hint="default" w:ascii="Arial" w:hAnsi="Arial" w:eastAsia="Times New Roman" w:cs="Arial"/>
+                <w:sz w:val="20"/>
+                <w:szCs w:val="20"/>
+                <w:lang w:val="en-US"/>
+              </w:rPr>
+            </w:pPr>
+          </w:p>
+          <w:p>
+            <w:pPr>
+              <w:rPr>
+                <w:rFonts w:hint="default" w:ascii="Arial" w:hAnsi="Arial" w:eastAsia="Times New Roman" w:cs="Arial"/>
+                <w:sz w:val="20"/>
+                <w:szCs w:val="20"/>
+                <w:lang w:val="en-US"/>
+              </w:rPr>
+            </w:pPr>
+          </w:p>
+          <w:p>
+            <w:pPr>
+              <w:rPr>
+                <w:rFonts w:hint="default" w:ascii="Arial" w:hAnsi="Arial" w:eastAsia="Times New Roman" w:cs="Arial"/>
+                <w:sz w:val="20"/>
+                <w:szCs w:val="20"/>
+                <w:lang w:val="en-US"/>
+              </w:rPr>
+            </w:pPr>
+          </w:p>
+          <w:p>
+            <w:pPr>
+              <w:rPr>
+                <w:rFonts w:hint="default" w:ascii="Arial" w:hAnsi="Arial" w:eastAsia="Times New Roman" w:cs="Arial"/>
+                <w:sz w:val="20"/>
+                <w:szCs w:val="20"/>
+                <w:lang w:val="en-US"/>
+              </w:rPr>
+            </w:pPr>
+          </w:p>
+          <w:p>
+            <w:pPr>
+              <w:rPr>
+                <w:rFonts w:hint="default" w:ascii="Arial" w:hAnsi="Arial" w:eastAsia="Times New Roman" w:cs="Arial"/>
+                <w:sz w:val="20"/>
+                <w:szCs w:val="20"/>
+                <w:lang w:val="en-US"/>
+              </w:rPr>
+            </w:pPr>
+            <w:r>
+              <w:rPr>
+                <w:rFonts w:hint="default" w:ascii="Arial" w:hAnsi="Arial" w:eastAsia="Times New Roman" w:cs="Arial"/>
+                <w:sz w:val="20"/>
+                <w:szCs w:val="20"/>
+                <w:lang w:val="en-US"/>
+              </w:rPr>
+              <w:t>X</w:t>
+            </w:r>
           </w:p>
         </w:tc>
         <w:tc>
@@ -6393,11 +7237,139 @@
           <w:p>
             <w:pPr>
               <w:rPr>
-                <w:rFonts w:ascii="Arial" w:hAnsi="Arial" w:eastAsia="Times New Roman" w:cs="Arial"/>
-                <w:sz w:val="20"/>
-                <w:szCs w:val="20"/>
-              </w:rPr>
-            </w:pPr>
+                <w:rFonts w:hint="default" w:ascii="Arial" w:hAnsi="Arial" w:eastAsia="Times New Roman" w:cs="Arial"/>
+                <w:sz w:val="20"/>
+                <w:szCs w:val="20"/>
+                <w:lang w:val="en-US"/>
+              </w:rPr>
+            </w:pPr>
+            <w:r>
+              <w:rPr>
+                <w:rFonts w:hint="default" w:ascii="Arial" w:hAnsi="Arial" w:eastAsia="Times New Roman" w:cs="Arial"/>
+                <w:sz w:val="20"/>
+                <w:szCs w:val="20"/>
+                <w:lang w:val="en-US"/>
+              </w:rPr>
+              <w:t>X</w:t>
+            </w:r>
+          </w:p>
+          <w:p>
+            <w:pPr>
+              <w:rPr>
+                <w:rFonts w:hint="default" w:ascii="Arial" w:hAnsi="Arial" w:eastAsia="Times New Roman" w:cs="Arial"/>
+                <w:sz w:val="20"/>
+                <w:szCs w:val="20"/>
+                <w:lang w:val="en-US"/>
+              </w:rPr>
+            </w:pPr>
+          </w:p>
+          <w:p>
+            <w:pPr>
+              <w:rPr>
+                <w:rFonts w:hint="default" w:ascii="Arial" w:hAnsi="Arial" w:eastAsia="Times New Roman" w:cs="Arial"/>
+                <w:sz w:val="20"/>
+                <w:szCs w:val="20"/>
+                <w:lang w:val="en-US"/>
+              </w:rPr>
+            </w:pPr>
+          </w:p>
+          <w:p>
+            <w:pPr>
+              <w:rPr>
+                <w:rFonts w:hint="default" w:ascii="Arial" w:hAnsi="Arial" w:eastAsia="Times New Roman" w:cs="Arial"/>
+                <w:sz w:val="20"/>
+                <w:szCs w:val="20"/>
+                <w:lang w:val="en-US"/>
+              </w:rPr>
+            </w:pPr>
+          </w:p>
+          <w:p>
+            <w:pPr>
+              <w:rPr>
+                <w:rFonts w:hint="default" w:ascii="Arial" w:hAnsi="Arial" w:eastAsia="Times New Roman" w:cs="Arial"/>
+                <w:sz w:val="20"/>
+                <w:szCs w:val="20"/>
+                <w:lang w:val="en-US"/>
+              </w:rPr>
+            </w:pPr>
+          </w:p>
+          <w:p>
+            <w:pPr>
+              <w:rPr>
+                <w:rFonts w:hint="default" w:ascii="Arial" w:hAnsi="Arial" w:eastAsia="Times New Roman" w:cs="Arial"/>
+                <w:sz w:val="20"/>
+                <w:szCs w:val="20"/>
+                <w:lang w:val="en-US"/>
+              </w:rPr>
+            </w:pPr>
+            <w:r>
+              <w:rPr>
+                <w:rFonts w:hint="default" w:ascii="Arial" w:hAnsi="Arial" w:eastAsia="Times New Roman" w:cs="Arial"/>
+                <w:sz w:val="20"/>
+                <w:szCs w:val="20"/>
+                <w:lang w:val="en-US"/>
+              </w:rPr>
+              <w:t>X</w:t>
+            </w:r>
+          </w:p>
+          <w:p>
+            <w:pPr>
+              <w:rPr>
+                <w:rFonts w:hint="default" w:ascii="Arial" w:hAnsi="Arial" w:eastAsia="Times New Roman" w:cs="Arial"/>
+                <w:sz w:val="20"/>
+                <w:szCs w:val="20"/>
+                <w:lang w:val="en-US"/>
+              </w:rPr>
+            </w:pPr>
+          </w:p>
+          <w:p>
+            <w:pPr>
+              <w:rPr>
+                <w:rFonts w:hint="default" w:ascii="Arial" w:hAnsi="Arial" w:eastAsia="Times New Roman" w:cs="Arial"/>
+                <w:sz w:val="20"/>
+                <w:szCs w:val="20"/>
+                <w:lang w:val="en-US"/>
+              </w:rPr>
+            </w:pPr>
+          </w:p>
+          <w:p>
+            <w:pPr>
+              <w:rPr>
+                <w:rFonts w:hint="default" w:ascii="Arial" w:hAnsi="Arial" w:eastAsia="Times New Roman" w:cs="Arial"/>
+                <w:sz w:val="20"/>
+                <w:szCs w:val="20"/>
+                <w:lang w:val="en-US"/>
+              </w:rPr>
+            </w:pPr>
+          </w:p>
+          <w:p>
+            <w:pPr>
+              <w:rPr>
+                <w:rFonts w:hint="default" w:ascii="Arial" w:hAnsi="Arial" w:eastAsia="Times New Roman" w:cs="Arial"/>
+                <w:sz w:val="20"/>
+                <w:szCs w:val="20"/>
+                <w:lang w:val="en-US"/>
+              </w:rPr>
+            </w:pPr>
+          </w:p>
+          <w:p>
+            <w:pPr>
+              <w:rPr>
+                <w:rFonts w:hint="default" w:ascii="Arial" w:hAnsi="Arial" w:eastAsia="Times New Roman" w:cs="Arial"/>
+                <w:sz w:val="20"/>
+                <w:szCs w:val="20"/>
+                <w:lang w:val="en-US"/>
+              </w:rPr>
+            </w:pPr>
+            <w:r>
+              <w:rPr>
+                <w:rFonts w:hint="default" w:ascii="Arial" w:hAnsi="Arial" w:eastAsia="Times New Roman" w:cs="Arial"/>
+                <w:sz w:val="20"/>
+                <w:szCs w:val="20"/>
+                <w:lang w:val="en-US"/>
+              </w:rPr>
+              <w:t>X</w:t>
+            </w:r>
           </w:p>
         </w:tc>
         <w:tc>
@@ -8789,118 +9761,18 @@
       <w:pPr>
         <w:rPr>
           <w:rFonts w:ascii="Arial" w:hAnsi="Arial" w:eastAsia="Times New Roman" w:cs="Arial"/>
-          <w:lang w:val="id-ID"/>
-        </w:rPr>
-      </w:pPr>
-    </w:p>
-    <w:p>
-      <w:pPr>
-        <w:rPr>
-          <w:rFonts w:ascii="Arial" w:hAnsi="Arial" w:eastAsia="Times New Roman" w:cs="Arial"/>
-          <w:lang w:val="id-ID"/>
-        </w:rPr>
-      </w:pPr>
-    </w:p>
-    <w:p>
-      <w:pPr>
-        <w:rPr>
-          <w:rFonts w:ascii="Arial" w:hAnsi="Arial" w:eastAsia="Times New Roman" w:cs="Arial"/>
-          <w:lang w:val="id-ID"/>
-        </w:rPr>
-      </w:pPr>
-    </w:p>
-    <w:p>
-      <w:pPr>
-        <w:rPr>
-          <w:rFonts w:ascii="Arial" w:hAnsi="Arial" w:eastAsia="Times New Roman" w:cs="Arial"/>
-          <w:lang w:val="id-ID"/>
-        </w:rPr>
-      </w:pPr>
-    </w:p>
-    <w:p>
-      <w:pPr>
-        <w:rPr>
-          <w:rFonts w:ascii="Arial" w:hAnsi="Arial" w:eastAsia="Times New Roman" w:cs="Arial"/>
-          <w:lang w:val="id-ID"/>
-        </w:rPr>
-      </w:pPr>
-    </w:p>
-    <w:p>
-      <w:pPr>
-        <w:rPr>
-          <w:rFonts w:ascii="Arial" w:hAnsi="Arial" w:eastAsia="Times New Roman" w:cs="Arial"/>
-          <w:lang w:val="id-ID"/>
-        </w:rPr>
-      </w:pPr>
-    </w:p>
-    <w:p>
-      <w:pPr>
-        <w:rPr>
-          <w:rFonts w:ascii="Arial" w:hAnsi="Arial" w:eastAsia="Times New Roman" w:cs="Arial"/>
-          <w:lang w:val="id-ID"/>
-        </w:rPr>
-      </w:pPr>
-    </w:p>
-    <w:p>
-      <w:pPr>
-        <w:rPr>
-          <w:rFonts w:ascii="Arial" w:hAnsi="Arial" w:eastAsia="Times New Roman" w:cs="Arial"/>
-          <w:lang w:val="id-ID"/>
-        </w:rPr>
-      </w:pPr>
-    </w:p>
-    <w:p>
-      <w:pPr>
-        <w:rPr>
-          <w:rFonts w:ascii="Arial" w:hAnsi="Arial" w:eastAsia="Times New Roman" w:cs="Arial"/>
-          <w:lang w:val="id-ID"/>
-        </w:rPr>
-      </w:pPr>
-    </w:p>
-    <w:p>
-      <w:pPr>
-        <w:rPr>
-          <w:rFonts w:ascii="Arial" w:hAnsi="Arial" w:eastAsia="Times New Roman" w:cs="Arial"/>
-          <w:lang w:val="id-ID"/>
+          <w:b/>
+          <w:lang w:eastAsia="ar-SA"/>
         </w:rPr>
       </w:pPr>
       <w:r>
         <w:rPr>
           <w:rFonts w:ascii="Arial" w:hAnsi="Arial" w:eastAsia="Times New Roman" w:cs="Arial"/>
-          <w:lang w:val="id-ID"/>
+          <w:b/>
+          <w:lang w:eastAsia="ar-SA"/>
         </w:rPr>
         <w:br w:type="page"/>
       </w:r>
-    </w:p>
-    <w:p>
-      <w:pPr>
-        <w:rPr>
-          <w:rFonts w:ascii="Arial" w:hAnsi="Arial" w:eastAsia="Times New Roman" w:cs="Arial"/>
-          <w:lang w:val="id-ID"/>
-        </w:rPr>
-      </w:pPr>
-      <w:r>
-        <w:rPr>
-          <w:rFonts w:ascii="Arial" w:hAnsi="Arial" w:eastAsia="Times New Roman" w:cs="Arial"/>
-          <w:lang w:val="id-ID"/>
-        </w:rPr>
-        <w:t>Lampiran 2. Rincian Rencana Kegiatan audit.</w:t>
-      </w:r>
-    </w:p>
-    <w:p>
-      <w:pPr>
-        <w:rPr>
-          <w:rFonts w:ascii="Arial" w:hAnsi="Arial" w:eastAsia="Times New Roman" w:cs="Arial"/>
-          <w:lang w:val="id-ID"/>
-        </w:rPr>
-      </w:pPr>
-    </w:p>
-    <w:p>
-      <w:pPr>
-        <w:rPr>
-          <w:rFonts w:ascii="Arial" w:hAnsi="Arial" w:eastAsia="Times New Roman" w:cs="Arial"/>
-        </w:rPr>
-      </w:pPr>
     </w:p>
     <w:tbl>
       <w:tblPr>
@@ -11319,7 +12191,7 @@
                   <wp:extent cx="1485900" cy="626110"/>
                   <wp:effectExtent l="0" t="0" r="0" b="2540"/>
                   <wp:wrapNone/>
-                  <wp:docPr id="1" name="Picture 1" descr="ttd dok riri no background"/>
+                  <wp:docPr id="2" name="Picture 2" descr="ttd dok riri no background"/>
                   <wp:cNvGraphicFramePr>
                     <a:graphicFrameLocks xmlns:a="http://schemas.openxmlformats.org/drawingml/2006/main" noChangeAspect="1"/>
                   </wp:cNvGraphicFramePr>
@@ -11327,7 +12199,7 @@
                     <a:graphicData uri="http://schemas.openxmlformats.org/drawingml/2006/picture">
                       <pic:pic xmlns:pic="http://schemas.openxmlformats.org/drawingml/2006/picture">
                         <pic:nvPicPr>
-                          <pic:cNvPr id="1" name="Picture 1" descr="ttd dok riri no background"/>
+                          <pic:cNvPr id="2" name="Picture 2" descr="ttd dok riri no background"/>
                           <pic:cNvPicPr>
                             <a:picLocks noChangeAspect="1"/>
                           </pic:cNvPicPr>
@@ -11525,7 +12397,7 @@
               <w:pStyle w:val="6"/>
               <w:numPr>
                 <w:ilvl w:val="3"/>
-                <w:numId w:val="2"/>
+                <w:numId w:val="4"/>
               </w:numPr>
               <w:ind w:left="759"/>
               <w:jc w:val="both"/>
@@ -11547,7 +12419,7 @@
               <w:pStyle w:val="6"/>
               <w:numPr>
                 <w:ilvl w:val="3"/>
-                <w:numId w:val="2"/>
+                <w:numId w:val="4"/>
               </w:numPr>
               <w:ind w:left="759"/>
               <w:jc w:val="both"/>
@@ -11569,7 +12441,7 @@
               <w:pStyle w:val="6"/>
               <w:numPr>
                 <w:ilvl w:val="3"/>
-                <w:numId w:val="2"/>
+                <w:numId w:val="4"/>
               </w:numPr>
               <w:ind w:left="759"/>
               <w:jc w:val="both"/>
@@ -11615,12 +12487,190 @@
     <w:p>
       <w:pPr>
         <w:rPr>
+          <w:rFonts w:ascii="Arial" w:hAnsi="Arial" w:eastAsia="Times New Roman" w:cs="Arial"/>
+          <w:b/>
+          <w:lang w:eastAsia="ar-SA"/>
+        </w:rPr>
+      </w:pPr>
+    </w:p>
+    <w:p>
+      <w:pPr>
+        <w:rPr>
+          <w:rFonts w:ascii="Arial" w:hAnsi="Arial" w:eastAsia="Times New Roman" w:cs="Arial"/>
+          <w:b/>
+          <w:lang w:eastAsia="ar-SA"/>
+        </w:rPr>
+      </w:pPr>
+    </w:p>
+    <w:p>
+      <w:pPr>
+        <w:rPr>
+          <w:rFonts w:ascii="Arial" w:hAnsi="Arial" w:eastAsia="Times New Roman" w:cs="Arial"/>
+          <w:b/>
+          <w:lang w:eastAsia="ar-SA"/>
+        </w:rPr>
+      </w:pPr>
+    </w:p>
+    <w:p>
+      <w:pPr>
+        <w:rPr>
+          <w:rFonts w:ascii="Arial" w:hAnsi="Arial" w:eastAsia="Times New Roman" w:cs="Arial"/>
+          <w:b/>
+          <w:lang w:eastAsia="ar-SA"/>
+        </w:rPr>
+      </w:pPr>
+    </w:p>
+    <w:p>
+      <w:pPr>
+        <w:numPr>
+          <w:ilvl w:val="0"/>
+          <w:numId w:val="12"/>
+        </w:numPr>
+        <w:tabs>
+          <w:tab w:val="center" w:pos="-371"/>
+          <w:tab w:val="right" w:pos="-229"/>
+        </w:tabs>
+        <w:suppressAutoHyphens/>
+        <w:autoSpaceDN w:val="0"/>
+        <w:spacing w:line="360" w:lineRule="auto"/>
+        <w:ind w:left="432" w:leftChars="0" w:hanging="432" w:firstLineChars="0"/>
+        <w:textAlignment w:val="baseline"/>
+        <w:rPr>
+          <w:rFonts w:ascii="Arial" w:hAnsi="Arial" w:cs="Arial"/>
+        </w:rPr>
+      </w:pPr>
+      <w:r>
+        <w:rPr>
+          <w:rFonts w:ascii="Arial" w:hAnsi="Arial" w:eastAsia="Times New Roman" w:cs="Arial"/>
+          <w:b/>
+          <w:lang w:eastAsia="ar-SA"/>
+        </w:rPr>
+        <w:t>Evaluasi pelaksanaan Kegiatan dan Pelaporan:</w:t>
+      </w:r>
+    </w:p>
+    <w:p>
+      <w:pPr>
+        <w:tabs>
+          <w:tab w:val="center" w:pos="-371"/>
+          <w:tab w:val="right" w:pos="-229"/>
+        </w:tabs>
+        <w:spacing w:line="360" w:lineRule="auto"/>
+        <w:ind w:left="900"/>
+        <w:jc w:val="both"/>
+        <w:rPr>
+          <w:rFonts w:ascii="Arial" w:hAnsi="Arial" w:eastAsia="Times New Roman" w:cs="Arial"/>
+          <w:lang w:eastAsia="ar-SA"/>
+        </w:rPr>
+      </w:pPr>
+      <w:r>
+        <w:rPr>
+          <w:rFonts w:ascii="Arial" w:hAnsi="Arial" w:eastAsia="Times New Roman" w:cs="Arial"/>
+          <w:lang w:eastAsia="ar-SA"/>
+        </w:rPr>
+        <w:t>Evaluasi pelaksanaan kegiatan audit dilakukan untuk menilai apakah pelaksanaan audit sesuai dengan jad</w:t>
+      </w:r>
+      <w:r>
+        <w:rPr>
+          <w:rFonts w:ascii="Arial" w:hAnsi="Arial" w:eastAsia="Times New Roman" w:cs="Arial"/>
+          <w:lang w:val="id-ID" w:eastAsia="ar-SA"/>
+        </w:rPr>
+        <w:t>wal</w:t>
+      </w:r>
+      <w:r>
+        <w:rPr>
+          <w:rFonts w:ascii="Arial" w:hAnsi="Arial" w:eastAsia="Times New Roman" w:cs="Arial"/>
+          <w:lang w:eastAsia="ar-SA"/>
+        </w:rPr>
+        <w:t xml:space="preserve"> yang sudah disusun setiap tiga bulan sekali.  Jika terjadi ketidak sesuaian dalam pelaksanaan kegiatan audit dilaporkan kepada ketua tim audit untuk dibahas bersama dalam tim audit internal.</w:t>
+      </w:r>
+    </w:p>
+    <w:p>
+      <w:pPr>
+        <w:tabs>
+          <w:tab w:val="center" w:pos="-371"/>
+          <w:tab w:val="right" w:pos="-229"/>
+        </w:tabs>
+        <w:spacing w:line="360" w:lineRule="auto"/>
+        <w:ind w:left="1080"/>
+        <w:rPr>
+          <w:rFonts w:ascii="Arial" w:hAnsi="Arial" w:eastAsia="Times New Roman" w:cs="Arial"/>
+          <w:lang w:eastAsia="ar-SA"/>
+        </w:rPr>
+      </w:pPr>
+    </w:p>
+    <w:p>
+      <w:pPr>
+        <w:numPr>
+          <w:ilvl w:val="0"/>
+          <w:numId w:val="13"/>
+        </w:numPr>
+        <w:tabs>
+          <w:tab w:val="center" w:pos="-371"/>
+          <w:tab w:val="right" w:pos="-229"/>
+        </w:tabs>
+        <w:suppressAutoHyphens/>
+        <w:autoSpaceDN w:val="0"/>
+        <w:spacing w:line="360" w:lineRule="auto"/>
+        <w:ind w:left="432" w:leftChars="0" w:hanging="432" w:firstLineChars="0"/>
+        <w:textAlignment w:val="baseline"/>
+        <w:rPr>
+          <w:rFonts w:ascii="Arial" w:hAnsi="Arial" w:eastAsia="Times New Roman" w:cs="Arial"/>
+          <w:lang w:eastAsia="ar-SA"/>
+        </w:rPr>
+      </w:pPr>
+      <w:r>
+        <w:rPr>
+          <w:rFonts w:ascii="Arial" w:hAnsi="Arial" w:eastAsia="Times New Roman" w:cs="Arial"/>
+          <w:b/>
+          <w:lang w:eastAsia="ar-SA"/>
+        </w:rPr>
+        <w:t>Pencatatan, pelaporan, dan</w:t>
+      </w:r>
+      <w:r>
+        <w:rPr>
+          <w:rFonts w:ascii="Arial" w:hAnsi="Arial" w:eastAsia="Times New Roman" w:cs="Arial"/>
+          <w:b/>
+          <w:lang w:val="id-ID" w:eastAsia="ar-SA"/>
+        </w:rPr>
+        <w:t xml:space="preserve"> </w:t>
+      </w:r>
+      <w:r>
+        <w:rPr>
+          <w:rFonts w:ascii="Arial" w:hAnsi="Arial" w:eastAsia="Times New Roman" w:cs="Arial"/>
+          <w:b/>
+          <w:lang w:eastAsia="ar-SA"/>
+        </w:rPr>
+        <w:t>evaluasi kegiatan</w:t>
+      </w:r>
+      <w:r>
+        <w:rPr>
+          <w:rFonts w:ascii="Arial" w:hAnsi="Arial" w:eastAsia="Times New Roman" w:cs="Arial"/>
+          <w:lang w:eastAsia="ar-SA"/>
+        </w:rPr>
+        <w:t>:</w:t>
+      </w:r>
+    </w:p>
+    <w:p>
+      <w:pPr>
+        <w:tabs>
+          <w:tab w:val="center" w:pos="-371"/>
+          <w:tab w:val="right" w:pos="-229"/>
+        </w:tabs>
+        <w:spacing w:line="360" w:lineRule="auto"/>
+        <w:ind w:left="900"/>
+        <w:jc w:val="both"/>
+        <w:rPr>
           <w:rFonts w:ascii="Times New Roman" w:hAnsi="Times New Roman" w:eastAsia="Times New Roman"/>
           <w:lang w:val="id-ID"/>
         </w:rPr>
       </w:pPr>
-      <w:bookmarkStart w:id="0" w:name="_GoBack"/>
-      <w:bookmarkEnd w:id="0"/>
+      <w:r>
+        <w:rPr>
+          <w:rFonts w:ascii="Arial" w:hAnsi="Arial" w:eastAsia="Times New Roman" w:cs="Arial"/>
+          <w:lang w:eastAsia="ar-SA"/>
+        </w:rPr>
+        <w:t>Auditor internal harus mencatat/mendokumentasikan keseluruhan proses kegiatan audit internal, dan melaporkan hasil temuan audit, hasil analisis, dan rencana tindak lanjut yang disepakati bersama dengan auditee.  Keseluruhan kegiatan audit internal harus dievaluasi sebagai dasar untuk melakukan perbaikan dalam melaksanakan audit.</w:t>
+      </w:r>
     </w:p>
     <w:sectPr>
       <w:pgSz w:w="11900" w:h="16840"/>
@@ -11635,92 +12685,146 @@
 <file path=word/numbering.xml><?xml version="1.0" encoding="utf-8"?>
 <w:numbering xmlns:wpc="http://schemas.microsoft.com/office/word/2010/wordprocessingCanvas" xmlns:mc="http://schemas.openxmlformats.org/markup-compatibility/2006" xmlns:o="urn:schemas-microsoft-com:office:office" xmlns:r="http://schemas.openxmlformats.org/officeDocument/2006/relationships" xmlns:m="http://schemas.openxmlformats.org/officeDocument/2006/math" xmlns:v="urn:schemas-microsoft-com:vml" xmlns:wp14="http://schemas.microsoft.com/office/word/2010/wordprocessingDrawing" xmlns:wp="http://schemas.openxmlformats.org/drawingml/2006/wordprocessingDrawing" xmlns:w10="urn:schemas-microsoft-com:office:word" xmlns:w="http://schemas.openxmlformats.org/wordprocessingml/2006/main" xmlns:w14="http://schemas.microsoft.com/office/word/2010/wordml" xmlns:wpg="http://schemas.microsoft.com/office/word/2010/wordprocessingGroup" xmlns:wpi="http://schemas.microsoft.com/office/word/2010/wordprocessingInk" xmlns:wne="http://schemas.microsoft.com/office/word/2006/wordml" xmlns:wps="http://schemas.microsoft.com/office/word/2010/wordprocessingShape" xmlns:wpsCustomData="http://www.wps.cn/officeDocument/2013/wpsCustomData" mc:Ignorable="w14 wp14">
   <w:abstractNum w:abstractNumId="0">
-    <w:nsid w:val="02B75DEA"/>
-    <w:multiLevelType w:val="multilevel"/>
-    <w:tmpl w:val="02B75DEA"/>
+    <w:nsid w:val="BF1BFB62"/>
+    <w:multiLevelType w:val="singleLevel"/>
+    <w:tmpl w:val="BF1BFB62"/>
+    <w:lvl w:ilvl="0" w:tentative="0">
+      <w:start w:val="8"/>
+      <w:numFmt w:val="upperLetter"/>
+      <w:lvlText w:val="%1."/>
+      <w:lvlJc w:val="left"/>
+      <w:pPr>
+        <w:tabs>
+          <w:tab w:val="left" w:pos="432"/>
+        </w:tabs>
+        <w:ind w:left="432" w:leftChars="0" w:hanging="432" w:firstLineChars="0"/>
+      </w:pPr>
+      <w:rPr>
+        <w:rFonts w:hint="default"/>
+      </w:rPr>
+    </w:lvl>
+  </w:abstractNum>
+  <w:abstractNum w:abstractNumId="1">
+    <w:nsid w:val="C8699397"/>
+    <w:multiLevelType w:val="singleLevel"/>
+    <w:tmpl w:val="C8699397"/>
+    <w:lvl w:ilvl="0" w:tentative="0">
+      <w:start w:val="6"/>
+      <w:numFmt w:val="upperLetter"/>
+      <w:lvlText w:val="%1."/>
+      <w:lvlJc w:val="left"/>
+      <w:pPr>
+        <w:tabs>
+          <w:tab w:val="left" w:pos="432"/>
+        </w:tabs>
+        <w:ind w:left="432" w:leftChars="0" w:hanging="432" w:firstLineChars="0"/>
+      </w:pPr>
+      <w:rPr>
+        <w:rFonts w:hint="default"/>
+      </w:rPr>
+    </w:lvl>
+  </w:abstractNum>
+  <w:abstractNum w:abstractNumId="2">
+    <w:nsid w:val="DA7EFFDF"/>
+    <w:multiLevelType w:val="singleLevel"/>
+    <w:tmpl w:val="DA7EFFDF"/>
+    <w:lvl w:ilvl="0" w:tentative="0">
+      <w:start w:val="3"/>
+      <w:numFmt w:val="upperLetter"/>
+      <w:lvlText w:val="%1."/>
+      <w:lvlJc w:val="left"/>
+      <w:pPr>
+        <w:tabs>
+          <w:tab w:val="left" w:pos="432"/>
+        </w:tabs>
+        <w:ind w:left="432" w:leftChars="0" w:hanging="432" w:firstLineChars="0"/>
+      </w:pPr>
+      <w:rPr>
+        <w:rFonts w:hint="default"/>
+      </w:rPr>
+    </w:lvl>
+  </w:abstractNum>
+  <w:abstractNum w:abstractNumId="3">
+    <w:nsid w:val="EFFF51E6"/>
+    <w:multiLevelType w:val="singleLevel"/>
+    <w:tmpl w:val="EFFF51E6"/>
+    <w:lvl w:ilvl="0" w:tentative="0">
+      <w:start w:val="1"/>
+      <w:numFmt w:val="lowerLetter"/>
+      <w:lvlText w:val="%1."/>
+      <w:lvlJc w:val="left"/>
+      <w:pPr>
+        <w:tabs>
+          <w:tab w:val="left" w:pos="425"/>
+        </w:tabs>
+        <w:ind w:left="425" w:leftChars="0" w:hanging="425" w:firstLineChars="0"/>
+      </w:pPr>
+      <w:rPr>
+        <w:rFonts w:hint="default"/>
+      </w:rPr>
+    </w:lvl>
+  </w:abstractNum>
+  <w:abstractNum w:abstractNumId="4">
+    <w:nsid w:val="FBE785A6"/>
+    <w:multiLevelType w:val="singleLevel"/>
+    <w:tmpl w:val="FBE785A6"/>
+    <w:lvl w:ilvl="0" w:tentative="0">
+      <w:start w:val="5"/>
+      <w:numFmt w:val="upperLetter"/>
+      <w:lvlText w:val="%1."/>
+      <w:lvlJc w:val="left"/>
+      <w:pPr>
+        <w:tabs>
+          <w:tab w:val="left" w:pos="432"/>
+        </w:tabs>
+        <w:ind w:left="432" w:leftChars="0" w:hanging="432" w:firstLineChars="0"/>
+      </w:pPr>
+      <w:rPr>
+        <w:rFonts w:hint="default"/>
+      </w:rPr>
+    </w:lvl>
+  </w:abstractNum>
+  <w:abstractNum w:abstractNumId="5">
+    <w:nsid w:val="FF074D1B"/>
+    <w:multiLevelType w:val="singleLevel"/>
+    <w:tmpl w:val="FF074D1B"/>
     <w:lvl w:ilvl="0" w:tentative="0">
       <w:start w:val="9"/>
       <w:numFmt w:val="upperLetter"/>
       <w:lvlText w:val="%1."/>
       <w:lvlJc w:val="left"/>
       <w:pPr>
-        <w:ind w:left="720" w:hanging="360"/>
+        <w:tabs>
+          <w:tab w:val="left" w:pos="432"/>
+        </w:tabs>
+        <w:ind w:left="432" w:leftChars="0" w:hanging="432" w:firstLineChars="0"/>
       </w:pPr>
+      <w:rPr>
+        <w:rFonts w:hint="default"/>
+      </w:rPr>
     </w:lvl>
-    <w:lvl w:ilvl="1" w:tentative="0">
+  </w:abstractNum>
+  <w:abstractNum w:abstractNumId="6">
+    <w:nsid w:val="FFFED769"/>
+    <w:multiLevelType w:val="singleLevel"/>
+    <w:tmpl w:val="FFFED769"/>
+    <w:lvl w:ilvl="0" w:tentative="0">
       <w:start w:val="1"/>
-      <w:numFmt w:val="lowerLetter"/>
-      <w:lvlText w:val="%2."/>
+      <w:numFmt w:val="upperLetter"/>
+      <w:lvlText w:val="%1."/>
       <w:lvlJc w:val="left"/>
       <w:pPr>
-        <w:ind w:left="1440" w:hanging="360"/>
+        <w:tabs>
+          <w:tab w:val="left" w:pos="425"/>
+        </w:tabs>
+        <w:ind w:left="425" w:leftChars="0" w:hanging="425" w:firstLineChars="0"/>
       </w:pPr>
-    </w:lvl>
-    <w:lvl w:ilvl="2" w:tentative="0">
-      <w:start w:val="1"/>
-      <w:numFmt w:val="lowerRoman"/>
-      <w:lvlText w:val="%3."/>
-      <w:lvlJc w:val="right"/>
-      <w:pPr>
-        <w:ind w:left="2160" w:hanging="180"/>
-      </w:pPr>
-    </w:lvl>
-    <w:lvl w:ilvl="3" w:tentative="0">
-      <w:start w:val="1"/>
-      <w:numFmt w:val="decimal"/>
-      <w:lvlText w:val="%4."/>
-      <w:lvlJc w:val="left"/>
-      <w:pPr>
-        <w:ind w:left="2880" w:hanging="360"/>
-      </w:pPr>
-    </w:lvl>
-    <w:lvl w:ilvl="4" w:tentative="0">
-      <w:start w:val="1"/>
-      <w:numFmt w:val="lowerLetter"/>
-      <w:lvlText w:val="%5."/>
-      <w:lvlJc w:val="left"/>
-      <w:pPr>
-        <w:ind w:left="3600" w:hanging="360"/>
-      </w:pPr>
-    </w:lvl>
-    <w:lvl w:ilvl="5" w:tentative="0">
-      <w:start w:val="1"/>
-      <w:numFmt w:val="lowerRoman"/>
-      <w:lvlText w:val="%6."/>
-      <w:lvlJc w:val="right"/>
-      <w:pPr>
-        <w:ind w:left="4320" w:hanging="180"/>
-      </w:pPr>
-    </w:lvl>
-    <w:lvl w:ilvl="6" w:tentative="0">
-      <w:start w:val="1"/>
-      <w:numFmt w:val="decimal"/>
-      <w:lvlText w:val="%7."/>
-      <w:lvlJc w:val="left"/>
-      <w:pPr>
-        <w:ind w:left="5040" w:hanging="360"/>
-      </w:pPr>
-    </w:lvl>
-    <w:lvl w:ilvl="7" w:tentative="0">
-      <w:start w:val="1"/>
-      <w:numFmt w:val="lowerLetter"/>
-      <w:lvlText w:val="%8."/>
-      <w:lvlJc w:val="left"/>
-      <w:pPr>
-        <w:ind w:left="5760" w:hanging="360"/>
-      </w:pPr>
-    </w:lvl>
-    <w:lvl w:ilvl="8" w:tentative="0">
-      <w:start w:val="1"/>
-      <w:numFmt w:val="lowerRoman"/>
-      <w:lvlText w:val="%9."/>
-      <w:lvlJc w:val="right"/>
-      <w:pPr>
-        <w:ind w:left="6480" w:hanging="180"/>
-      </w:pPr>
+      <w:rPr>
+        <w:rFonts w:hint="default"/>
+      </w:rPr>
     </w:lvl>
   </w:abstractNum>
-  <w:abstractNum w:abstractNumId="1">
+  <w:abstractNum w:abstractNumId="7">
     <w:nsid w:val="10792AD9"/>
     <w:multiLevelType w:val="multilevel"/>
     <w:tmpl w:val="10792AD9"/>
@@ -11811,7 +12915,67 @@
       </w:pPr>
     </w:lvl>
   </w:abstractNum>
-  <w:abstractNum w:abstractNumId="2">
+  <w:abstractNum w:abstractNumId="8">
+    <w:nsid w:val="2D68CAF4"/>
+    <w:multiLevelType w:val="singleLevel"/>
+    <w:tmpl w:val="2D68CAF4"/>
+    <w:lvl w:ilvl="0" w:tentative="0">
+      <w:start w:val="2"/>
+      <w:numFmt w:val="upperLetter"/>
+      <w:lvlText w:val="%1."/>
+      <w:lvlJc w:val="left"/>
+      <w:pPr>
+        <w:tabs>
+          <w:tab w:val="left" w:pos="432"/>
+        </w:tabs>
+        <w:ind w:left="432" w:leftChars="0" w:hanging="432" w:firstLineChars="0"/>
+      </w:pPr>
+      <w:rPr>
+        <w:rFonts w:hint="default"/>
+      </w:rPr>
+    </w:lvl>
+  </w:abstractNum>
+  <w:abstractNum w:abstractNumId="9">
+    <w:nsid w:val="38FE8FB8"/>
+    <w:multiLevelType w:val="singleLevel"/>
+    <w:tmpl w:val="38FE8FB8"/>
+    <w:lvl w:ilvl="0" w:tentative="0">
+      <w:start w:val="7"/>
+      <w:numFmt w:val="upperLetter"/>
+      <w:lvlText w:val="%1."/>
+      <w:lvlJc w:val="left"/>
+      <w:pPr>
+        <w:tabs>
+          <w:tab w:val="left" w:pos="432"/>
+        </w:tabs>
+        <w:ind w:left="432" w:leftChars="0" w:hanging="432" w:firstLineChars="0"/>
+      </w:pPr>
+      <w:rPr>
+        <w:rFonts w:hint="default"/>
+      </w:rPr>
+    </w:lvl>
+  </w:abstractNum>
+  <w:abstractNum w:abstractNumId="10">
+    <w:nsid w:val="39FF10AE"/>
+    <w:multiLevelType w:val="singleLevel"/>
+    <w:tmpl w:val="39FF10AE"/>
+    <w:lvl w:ilvl="0" w:tentative="0">
+      <w:start w:val="4"/>
+      <w:numFmt w:val="upperLetter"/>
+      <w:lvlText w:val="%1."/>
+      <w:lvlJc w:val="left"/>
+      <w:pPr>
+        <w:tabs>
+          <w:tab w:val="left" w:pos="432"/>
+        </w:tabs>
+        <w:ind w:left="432" w:leftChars="0" w:hanging="432" w:firstLineChars="0"/>
+      </w:pPr>
+      <w:rPr>
+        <w:rFonts w:hint="default"/>
+      </w:rPr>
+    </w:lvl>
+  </w:abstractNum>
+  <w:abstractNum w:abstractNumId="11">
     <w:nsid w:val="55EB6ABF"/>
     <w:multiLevelType w:val="multilevel"/>
     <w:tmpl w:val="55EB6ABF"/>
@@ -11924,14 +13088,64 @@
       </w:rPr>
     </w:lvl>
   </w:abstractNum>
+  <w:abstractNum w:abstractNumId="12">
+    <w:nsid w:val="7F6AA348"/>
+    <w:multiLevelType w:val="singleLevel"/>
+    <w:tmpl w:val="7F6AA348"/>
+    <w:lvl w:ilvl="0" w:tentative="0">
+      <w:start w:val="1"/>
+      <w:numFmt w:val="lowerLetter"/>
+      <w:lvlText w:val="%1."/>
+      <w:lvlJc w:val="left"/>
+      <w:pPr>
+        <w:tabs>
+          <w:tab w:val="left" w:pos="425"/>
+        </w:tabs>
+        <w:ind w:left="425" w:leftChars="0" w:hanging="425" w:firstLineChars="0"/>
+      </w:pPr>
+      <w:rPr>
+        <w:rFonts w:hint="default"/>
+      </w:rPr>
+    </w:lvl>
+  </w:abstractNum>
   <w:num w:numId="1">
-    <w:abstractNumId w:val="0"/>
+    <w:abstractNumId w:val="6"/>
   </w:num>
   <w:num w:numId="2">
-    <w:abstractNumId w:val="1"/>
+    <w:abstractNumId w:val="8"/>
   </w:num>
   <w:num w:numId="3">
     <w:abstractNumId w:val="2"/>
+  </w:num>
+  <w:num w:numId="4">
+    <w:abstractNumId w:val="7"/>
+  </w:num>
+  <w:num w:numId="5">
+    <w:abstractNumId w:val="10"/>
+  </w:num>
+  <w:num w:numId="6">
+    <w:abstractNumId w:val="3"/>
+  </w:num>
+  <w:num w:numId="7">
+    <w:abstractNumId w:val="11"/>
+  </w:num>
+  <w:num w:numId="8">
+    <w:abstractNumId w:val="4"/>
+  </w:num>
+  <w:num w:numId="9">
+    <w:abstractNumId w:val="12"/>
+  </w:num>
+  <w:num w:numId="10">
+    <w:abstractNumId w:val="1"/>
+  </w:num>
+  <w:num w:numId="11">
+    <w:abstractNumId w:val="9"/>
+  </w:num>
+  <w:num w:numId="12">
+    <w:abstractNumId w:val="0"/>
+  </w:num>
+  <w:num w:numId="13">
+    <w:abstractNumId w:val="5"/>
   </w:num>
 </w:numbering>
 </file>
@@ -12610,4 +13824,18 @@
     </a:lnDef>
   </a:objectDefaults>
 </a:theme>
+</file>
+
+<file path=customXml/item1.xml><?xml version="1.0" encoding="utf-8"?>
+<s:customData xmlns="http://www.wps.cn/officeDocument/2013/wpsCustomData" xmlns:s="http://www.wps.cn/officeDocument/2013/wpsCustomData">
+  <customSectProps/>
+</s:customData>
+</file>
+
+<file path=customXml/itemProps1.xml><?xml version="1.0" encoding="utf-8"?>
+<ds:datastoreItem xmlns:ds="http://schemas.openxmlformats.org/officeDocument/2006/customXml" ds:itemID="{B1977F7D-205B-4081-913C-38D41E755F92}">
+  <ds:schemaRefs>
+    <ds:schemaRef ds:uri="http://www.wps.cn/officeDocument/2013/wpsCustomData"/>
+  </ds:schemaRefs>
+</ds:datastoreItem>
 </file>
</xml_diff>

<commit_message>
revisian dok riri again
</commit_message>
<xml_diff>
--- a/audit/14.AUDIT INTERNAL/RENCANA PROGRAM AUDIT INTERNAL PUSKESMAS BERAKIT 2024.docx
+++ b/audit/14.AUDIT INTERNAL/RENCANA PROGRAM AUDIT INTERNAL PUSKESMAS BERAKIT 2024.docx
@@ -18,7 +18,17 @@
           <w:b/>
           <w:lang w:val="id-ID"/>
         </w:rPr>
-        <w:t>RENCANA PROGRAM AUDIT INTERNAL PUSKESMAS</w:t>
+        <w:t xml:space="preserve">RENCANA </w:t>
+      </w:r>
+      <w:bookmarkStart w:id="0" w:name="_GoBack"/>
+      <w:bookmarkEnd w:id="0"/>
+      <w:r>
+        <w:rPr>
+          <w:rFonts w:ascii="Arial" w:hAnsi="Arial" w:eastAsia="Times New Roman" w:cs="Arial"/>
+          <w:b/>
+          <w:lang w:val="id-ID"/>
+        </w:rPr>
+        <w:t>AUDIT INTERNAL PUSKESMAS</w:t>
       </w:r>
     </w:p>
     <w:p>
@@ -2754,8 +2764,6 @@
           <w:lang w:val="id-ID" w:eastAsia="ar-SA"/>
         </w:rPr>
       </w:pPr>
-      <w:bookmarkStart w:id="0" w:name="_GoBack"/>
-      <w:bookmarkEnd w:id="0"/>
       <w:r>
         <w:rPr>
           <w:rFonts w:ascii="Arial" w:hAnsi="Arial" w:eastAsia="Times New Roman" w:cs="Arial"/>

</xml_diff>